<commit_message>
Deploying to gh-pages from @ csci-1301/csci-1301.github.io@9c025210255b044607423b5243de942d4636a957 🚀
</commit_message>
<xml_diff>
--- a/exercises.docx
+++ b/exercises.docx
@@ -2,6 +2,14 @@
 <file path=word/document.xml><?xml version="1.0" encoding="utf-8"?>
 <w:document xmlns:w="http://schemas.openxmlformats.org/wordprocessingml/2006/main" xmlns:m="http://schemas.openxmlformats.org/officeDocument/2006/math" xmlns:r="http://schemas.openxmlformats.org/officeDocument/2006/relationships" xmlns:o="urn:schemas-microsoft-com:office:office" xmlns:v="urn:schemas-microsoft-com:vml" xmlns:w10="urn:schemas-microsoft-com:office:word" xmlns:a="http://schemas.openxmlformats.org/drawingml/2006/main" xmlns:pic="http://schemas.openxmlformats.org/drawingml/2006/picture" xmlns:wp="http://schemas.openxmlformats.org/drawingml/2006/wordprocessingDrawing">
   <w:body>
+    <w:p>
+      <w:pPr>
+        <w:pStyle w:val="Title"/>
+      </w:pPr>
+      <w:r>
+        <w:t xml:space="preserve">Exercises</w:t>
+      </w:r>
+    </w:p>
     <w:p>
       <w:pPr>
         <w:pStyle w:val="Author"/>
@@ -20,7 +28,7 @@
         <w:pStyle w:val="Date"/>
       </w:pPr>
       <w:r>
-        <w:t xml:space="preserve">February  22, 2022 (03:58:09 PM)</w:t>
+        <w:t xml:space="preserve">February  22, 2022 (04:12:00 PM)</w:t>
       </w:r>
     </w:p>
     <w:sdt>
@@ -49,30 +57,6 @@
         </w:p>
       </w:sdtContent>
     </w:sdt>
-    <w:tbl>
-      <w:tblPr>
-        <w:tblStyle w:val="Table"/>
-        <w:tblW w:type="auto" w:w="0"/>
-        <w:tblLook w:firstRow="0" w:lastRow="0" w:firstColumn="0" w:lastColumn="0" w:noHBand="0" w:noVBand="0" w:val="0000"/>
-      </w:tblPr>
-      <w:tblGrid>
-        <w:gridCol w:w="7920"/>
-      </w:tblGrid>
-      <w:tr>
-        <w:tc>
-          <w:tcPr/>
-          <w:p>
-            <w:pPr>
-              <w:pStyle w:val="Compact"/>
-              <w:jc w:val="left"/>
-            </w:pPr>
-            <w:r>
-              <w:t xml:space="preserve">Exercises</w:t>
-            </w:r>
-          </w:p>
-        </w:tc>
-      </w:tr>
-    </w:tbl>
     <w:bookmarkStart w:id="23" w:name="homework-1"/>
     <w:p>
       <w:pPr>

</xml_diff>

<commit_message>
Deploying to gh-pages from @ csci-1301/csci-1301.github.io@d35e905b073cbe2502bf6c9437cc1947de18695d 🚀
</commit_message>
<xml_diff>
--- a/exercises.docx
+++ b/exercises.docx
@@ -28,7 +28,7 @@
         <w:pStyle w:val="Date"/>
       </w:pPr>
       <w:r>
-        <w:t xml:space="preserve">March   9, 2022 (10:16:51 AM)</w:t>
+        <w:t xml:space="preserve">March   9, 2022 (02:01:55 PM)</w:t>
       </w:r>
     </w:p>
     <w:sdt>
@@ -158,7 +158,7 @@
         <w:t xml:space="preserve">“</w:t>
       </w:r>
       <w:r>
-        <w:t xml:space="preserve">Hi Mom!</w:t>
+        <w:t xml:space="preserve">Hello!</w:t>
       </w:r>
       <w:r>
         <w:t xml:space="preserve">”</w:t>
@@ -167,7 +167,13 @@
         <w:t xml:space="preserve"> </w:t>
       </w:r>
       <w:r>
-        <w:t xml:space="preserve">(without the quotes) followed by a new line on the screen, once inserted in a proper method, compiled, and executed.</w:t>
+        <w:t xml:space="preserve">(without the quotes) followed by a new line on the screen, once inserted in a proper method,</w:t>
+      </w:r>
+      <w:r>
+        <w:t xml:space="preserve"> </w:t>
+      </w:r>
+      <w:r>
+        <w:t xml:space="preserve">compiled, and executed.</w:t>
       </w:r>
     </w:p>
     <w:p>
@@ -178,31 +184,22 @@
         </w:numPr>
       </w:pPr>
       <w:r>
-        <w:t xml:space="preserve">Write a statement that would display,</w:t>
-      </w:r>
-      <w:r>
-        <w:t xml:space="preserve"> </w:t>
-      </w:r>
-      <w:r>
-        <w:t xml:space="preserve">“</w:t>
-      </w:r>
-      <w:r>
-        <w:t xml:space="preserve">Hello!</w:t>
-      </w:r>
-      <w:r>
-        <w:t xml:space="preserve">”</w:t>
-      </w:r>
-      <w:r>
-        <w:t xml:space="preserve"> </w:t>
-      </w:r>
-      <w:r>
-        <w:t xml:space="preserve">(without the quotes) followed by a new line on the screen, once inserted in a proper method,</w:t>
-      </w:r>
-      <w:r>
-        <w:t xml:space="preserve"> </w:t>
-      </w:r>
-      <w:r>
-        <w:t xml:space="preserve">compiled, and executed.</w:t>
+        <w:t xml:space="preserve">What is the limitation, if any, to the number of methods you can have per class? Why is the method called</w:t>
+      </w:r>
+      <w:r>
+        <w:t xml:space="preserve"> </w:t>
+      </w:r>
+      <w:r>
+        <w:rPr>
+          <w:rStyle w:val="NormalTok"/>
+        </w:rPr>
+        <w:t xml:space="preserve">Main</w:t>
+      </w:r>
+      <w:r>
+        <w:t xml:space="preserve"> </w:t>
+      </w:r>
+      <w:r>
+        <w:t xml:space="preserve">special?</w:t>
       </w:r>
     </w:p>
     <w:p>
@@ -213,22 +210,7 @@
         </w:numPr>
       </w:pPr>
       <w:r>
-        <w:t xml:space="preserve">What is the limitation, if any, to the number of methods you can have per class? Why is the method called</w:t>
-      </w:r>
-      <w:r>
-        <w:t xml:space="preserve"> </w:t>
-      </w:r>
-      <w:r>
-        <w:rPr>
-          <w:rStyle w:val="NormalTok"/>
-        </w:rPr>
-        <w:t xml:space="preserve">Main</w:t>
-      </w:r>
-      <w:r>
-        <w:t xml:space="preserve"> </w:t>
-      </w:r>
-      <w:r>
-        <w:t xml:space="preserve">special?</w:t>
+        <w:t xml:space="preserve">What is a namespace?</w:t>
       </w:r>
     </w:p>
     <w:p>
@@ -239,7 +221,46 @@
         </w:numPr>
       </w:pPr>
       <w:r>
-        <w:t xml:space="preserve">What is a namespace?</w:t>
+        <w:t xml:space="preserve">Which of the following, if any, are keywords?</w:t>
+      </w:r>
+      <w:r>
+        <w:t xml:space="preserve"> </w:t>
+      </w:r>
+      <w:r>
+        <w:rPr>
+          <w:rStyle w:val="NormalTok"/>
+        </w:rPr>
+        <w:t xml:space="preserve">Welcome1 </w:t>
+      </w:r>
+      <w:r>
+        <w:rPr>
+          <w:rStyle w:val="KeywordTok"/>
+        </w:rPr>
+        <w:t xml:space="preserve">public</w:t>
+      </w:r>
+      <w:r>
+        <w:rPr>
+          <w:rStyle w:val="NormalTok"/>
+        </w:rPr>
+        <w:t xml:space="preserve"> apples </w:t>
+      </w:r>
+      <w:r>
+        <w:rPr>
+          <w:rStyle w:val="DataTypeTok"/>
+        </w:rPr>
+        <w:t xml:space="preserve">int</w:t>
+      </w:r>
+      <w:r>
+        <w:rPr>
+          <w:rStyle w:val="NormalTok"/>
+        </w:rPr>
+        <w:t xml:space="preserve"> </w:t>
+      </w:r>
+      <w:r>
+        <w:rPr>
+          <w:rStyle w:val="StringTok"/>
+        </w:rPr>
+        <w:t xml:space="preserve">"I’m a string"</w:t>
       </w:r>
     </w:p>
     <w:p>
@@ -250,46 +271,22 @@
         </w:numPr>
       </w:pPr>
       <w:r>
-        <w:t xml:space="preserve">Which of the following, if any, are keywords?</w:t>
-      </w:r>
-      <w:r>
-        <w:t xml:space="preserve"> </w:t>
-      </w:r>
-      <w:r>
-        <w:rPr>
-          <w:rStyle w:val="NormalTok"/>
-        </w:rPr>
-        <w:t xml:space="preserve">Welcome1 </w:t>
-      </w:r>
-      <w:r>
-        <w:rPr>
-          <w:rStyle w:val="KeywordTok"/>
-        </w:rPr>
-        <w:t xml:space="preserve">public</w:t>
-      </w:r>
-      <w:r>
-        <w:rPr>
-          <w:rStyle w:val="NormalTok"/>
-        </w:rPr>
-        <w:t xml:space="preserve"> apples </w:t>
-      </w:r>
-      <w:r>
-        <w:rPr>
-          <w:rStyle w:val="DataTypeTok"/>
-        </w:rPr>
-        <w:t xml:space="preserve">int</w:t>
-      </w:r>
-      <w:r>
-        <w:rPr>
-          <w:rStyle w:val="NormalTok"/>
-        </w:rPr>
-        <w:t xml:space="preserve"> </w:t>
-      </w:r>
-      <w:r>
-        <w:rPr>
-          <w:rStyle w:val="StringTok"/>
-        </w:rPr>
-        <w:t xml:space="preserve">"I’m a string"</w:t>
+        <w:t xml:space="preserve">Why are variables called</w:t>
+      </w:r>
+      <w:r>
+        <w:t xml:space="preserve"> </w:t>
+      </w:r>
+      <w:r>
+        <w:t xml:space="preserve">“</w:t>
+      </w:r>
+      <w:r>
+        <w:t xml:space="preserve">variables</w:t>
+      </w:r>
+      <w:r>
+        <w:t xml:space="preserve">”</w:t>
+      </w:r>
+      <w:r>
+        <w:t xml:space="preserve">?</w:t>
       </w:r>
     </w:p>
     <w:p>
@@ -300,19 +297,28 @@
         </w:numPr>
       </w:pPr>
       <w:r>
-        <w:t xml:space="preserve">Why are variables called</w:t>
-      </w:r>
-      <w:r>
-        <w:t xml:space="preserve"> </w:t>
-      </w:r>
-      <w:r>
-        <w:t xml:space="preserve">“</w:t>
-      </w:r>
-      <w:r>
-        <w:t xml:space="preserve">variables</w:t>
-      </w:r>
-      <w:r>
-        <w:t xml:space="preserve">”</w:t>
+        <w:t xml:space="preserve">What is the difference, if any, between</w:t>
+      </w:r>
+      <w:r>
+        <w:t xml:space="preserve"> </w:t>
+      </w:r>
+      <w:r>
+        <w:rPr>
+          <w:rStyle w:val="DecValTok"/>
+        </w:rPr>
+        <w:t xml:space="preserve">12</w:t>
+      </w:r>
+      <w:r>
+        <w:t xml:space="preserve">, and</w:t>
+      </w:r>
+      <w:r>
+        <w:t xml:space="preserve"> </w:t>
+      </w:r>
+      <w:r>
+        <w:rPr>
+          <w:rStyle w:val="StringTok"/>
+        </w:rPr>
+        <w:t xml:space="preserve">"12"</w:t>
       </w:r>
       <w:r>
         <w:t xml:space="preserve">?</w:t>
@@ -326,33 +332,33 @@
         </w:numPr>
       </w:pPr>
       <w:r>
-        <w:t xml:space="preserve">What is the difference, if any, between</w:t>
-      </w:r>
-      <w:r>
-        <w:t xml:space="preserve"> </w:t>
-      </w:r>
-      <w:r>
-        <w:rPr>
-          <w:rStyle w:val="DecValTok"/>
-        </w:rPr>
-        <w:t xml:space="preserve">3</w:t>
-      </w:r>
-      <w:r>
-        <w:t xml:space="preserve"> </w:t>
-      </w:r>
-      <w:r>
-        <w:t xml:space="preserve">and</w:t>
-      </w:r>
-      <w:r>
-        <w:t xml:space="preserve"> </w:t>
-      </w:r>
-      <w:r>
-        <w:rPr>
-          <w:rStyle w:val="StringTok"/>
-        </w:rPr>
-        <w:t xml:space="preserve">"3"</w:t>
-      </w:r>
-      <w:r>
+        <w:t xml:space="preserve">Write a statement that would display the following on the screen:</w:t>
+      </w:r>
+      <w:r>
+        <w:t xml:space="preserve"> </w:t>
+      </w:r>
+      <w:r>
+        <w:rPr>
+          <w:rStyle w:val="NormalTok"/>
+        </w:rPr>
+        <w:t xml:space="preserve">Hi Mom</w:t>
+      </w:r>
+      <w:r>
+        <w:rPr>
+          <w:rStyle w:val="OperatorTok"/>
+        </w:rPr>
+        <w:t xml:space="preserve">!</w:t>
+      </w:r>
+      <w:r>
+        <w:rPr>
+          <w:rStyle w:val="NormalTok"/>
+        </w:rPr>
+        <w:t xml:space="preserve">↵     How are you doing</w:t>
+      </w:r>
+      <w:r>
+        <w:rPr>
+          <w:rStyle w:val="OperatorTok"/>
+        </w:rPr>
         <w:t xml:space="preserve">?</w:t>
       </w:r>
     </w:p>
@@ -364,37 +370,88 @@
         </w:numPr>
       </w:pPr>
       <w:r>
-        <w:t xml:space="preserve">What is the difference, if any, between the</w:t>
-      </w:r>
-      <w:r>
-        <w:t xml:space="preserve"> </w:t>
-      </w:r>
-      <w:r>
-        <w:rPr>
-          <w:rStyle w:val="NormalTok"/>
+        <w:t xml:space="preserve">Assume we have a variable whose name is</w:t>
+      </w:r>
+      <w:r>
+        <w:t xml:space="preserve"> </w:t>
+      </w:r>
+      <w:r>
+        <w:rPr>
+          <w:rStyle w:val="NormalTok"/>
+        </w:rPr>
+        <w:t xml:space="preserve">myVariable</w:t>
+      </w:r>
+      <w:r>
+        <w:t xml:space="preserve">, type is</w:t>
+      </w:r>
+      <w:r>
+        <w:t xml:space="preserve"> </w:t>
+      </w:r>
+      <w:r>
+        <w:rPr>
+          <w:rStyle w:val="DataTypeTok"/>
+        </w:rPr>
+        <w:t xml:space="preserve">string</w:t>
+      </w:r>
+      <w:r>
+        <w:t xml:space="preserve">, and value is</w:t>
+      </w:r>
+      <w:r>
+        <w:t xml:space="preserve"> </w:t>
+      </w:r>
+      <w:r>
+        <w:rPr>
+          <w:rStyle w:val="StringTok"/>
+        </w:rPr>
+        <w:t xml:space="preserve">"My message"</w:t>
+      </w:r>
+      <w:r>
+        <w:t xml:space="preserve">. What would be displayed on the screen by the following statement?</w:t>
+      </w:r>
+      <w:r>
+        <w:t xml:space="preserve"> </w:t>
+      </w:r>
+      <w:r>
+        <w:rPr>
+          <w:rStyle w:val="NormalTok"/>
+        </w:rPr>
+        <w:t xml:space="preserve">Console</w:t>
+      </w:r>
+      <w:r>
+        <w:rPr>
+          <w:rStyle w:val="OperatorTok"/>
+        </w:rPr>
+        <w:t xml:space="preserve">.</w:t>
+      </w:r>
+      <w:r>
+        <w:rPr>
+          <w:rStyle w:val="FunctionTok"/>
         </w:rPr>
         <w:t xml:space="preserve">WriteLine</w:t>
       </w:r>
       <w:r>
-        <w:t xml:space="preserve"> </w:t>
-      </w:r>
-      <w:r>
-        <w:t xml:space="preserve">and</w:t>
-      </w:r>
-      <w:r>
-        <w:t xml:space="preserve"> </w:t>
-      </w:r>
-      <w:r>
-        <w:rPr>
-          <w:rStyle w:val="NormalTok"/>
-        </w:rPr>
-        <w:t xml:space="preserve">Write</w:t>
-      </w:r>
-      <w:r>
-        <w:t xml:space="preserve"> </w:t>
-      </w:r>
-      <w:r>
-        <w:t xml:space="preserve">methods?</w:t>
+        <w:rPr>
+          <w:rStyle w:val="OperatorTok"/>
+        </w:rPr>
+        <w:t xml:space="preserve">(</w:t>
+      </w:r>
+      <w:r>
+        <w:rPr>
+          <w:rStyle w:val="NormalTok"/>
+        </w:rPr>
+        <w:t xml:space="preserve">$</w:t>
+      </w:r>
+      <w:r>
+        <w:rPr>
+          <w:rStyle w:val="StringTok"/>
+        </w:rPr>
+        <w:t xml:space="preserve">"Here is my variable: {myVariable}"</w:t>
+      </w:r>
+      <w:r>
+        <w:rPr>
+          <w:rStyle w:val="OperatorTok"/>
+        </w:rPr>
+        <w:t xml:space="preserve">);</w:t>
       </w:r>
     </w:p>
     <w:p>
@@ -414,10 +471,10 @@
         <w:rPr>
           <w:rStyle w:val="NormalTok"/>
         </w:rPr>
-        <w:t xml:space="preserve">myVariable</w:t>
-      </w:r>
-      <w:r>
-        <w:t xml:space="preserve">, type is</w:t>
+        <w:t xml:space="preserve">level</w:t>
+      </w:r>
+      <w:r>
+        <w:t xml:space="preserve">, whose type is</w:t>
       </w:r>
       <w:r>
         <w:t xml:space="preserve"> </w:t>
@@ -429,7 +486,7 @@
         <w:t xml:space="preserve">string</w:t>
       </w:r>
       <w:r>
-        <w:t xml:space="preserve">, and value is</w:t>
+        <w:t xml:space="preserve">, and whose value is</w:t>
       </w:r>
       <w:r>
         <w:t xml:space="preserve"> </w:t>
@@ -438,10 +495,10 @@
         <w:rPr>
           <w:rStyle w:val="StringTok"/>
         </w:rPr>
-        <w:t xml:space="preserve">"My message"</w:t>
-      </w:r>
-      <w:r>
-        <w:t xml:space="preserve">. What would be displayed on the screen by the following statement?</w:t>
+        <w:t xml:space="preserve">"Easy"</w:t>
+      </w:r>
+      <w:r>
+        <w:t xml:space="preserve">. What would be displayed at the screen by the following statement?</w:t>
       </w:r>
       <w:r>
         <w:t xml:space="preserve"> </w:t>
@@ -480,7 +537,7 @@
         <w:rPr>
           <w:rStyle w:val="StringTok"/>
         </w:rPr>
-        <w:t xml:space="preserve">"Here is my variable: {myVariable}"</w:t>
+        <w:t xml:space="preserve">"You set the difficulty to {level}."</w:t>
       </w:r>
       <w:r>
         <w:rPr>
@@ -506,7 +563,7 @@
         <w:rPr>
           <w:rStyle w:val="NormalTok"/>
         </w:rPr>
-        <w:t xml:space="preserve">`$myHome3 </w:t>
+        <w:t xml:space="preserve">$myHome3 </w:t>
       </w:r>
       <w:r>
         <w:rPr>
@@ -530,7 +587,7 @@
         <w:rPr>
           <w:rStyle w:val="NormalTok"/>
         </w:rPr>
-        <w:t xml:space="preserve">variable ANewHope _train _ThisIsAVariable statement `</w:t>
+        <w:t xml:space="preserve">variable ANewHope _train _ThisIsAVariable statement</w:t>
       </w:r>
       <w:r>
         <w:t xml:space="preserve"> </w:t>
@@ -3818,7 +3875,7 @@
         </w:numPr>
       </w:pPr>
       <w:r>
-        <w:t xml:space="preserve">? Certainly, the result is not the same and there are other possibile ways this calculation may be performed!</w:t>
+        <w:t xml:space="preserve">Certainly, the result is not the same and there are other possibile ways this calculation may be performed!</w:t>
       </w:r>
     </w:p>
     <w:p>
@@ -7003,6 +7060,44 @@
           <w:rStyle w:val="NormalTok"/>
         </w:rPr>
         <w:t xml:space="preserve">myName</w:t>
+      </w:r>
+      <w:r>
+        <w:t xml:space="preserve">.</w:t>
+      </w:r>
+    </w:p>
+    <w:p>
+      <w:pPr>
+        <w:numPr>
+          <w:ilvl w:val="0"/>
+          <w:numId w:val="1011"/>
+        </w:numPr>
+      </w:pPr>
+      <w:r>
+        <w:t xml:space="preserve">Write a setter for an attribute of type</w:t>
+      </w:r>
+      <w:r>
+        <w:t xml:space="preserve"> </w:t>
+      </w:r>
+      <w:r>
+        <w:rPr>
+          <w:rStyle w:val="DataTypeTok"/>
+        </w:rPr>
+        <w:t xml:space="preserve">int</w:t>
+      </w:r>
+      <w:r>
+        <w:t xml:space="preserve"> </w:t>
+      </w:r>
+      <w:r>
+        <w:t xml:space="preserve">named</w:t>
+      </w:r>
+      <w:r>
+        <w:t xml:space="preserve"> </w:t>
+      </w:r>
+      <w:r>
+        <w:rPr>
+          <w:rStyle w:val="NormalTok"/>
+        </w:rPr>
+        <w:t xml:space="preserve">myAge</w:t>
       </w:r>
       <w:r>
         <w:t xml:space="preserve">.</w:t>
@@ -7563,6 +7658,59 @@
         </w:numPr>
       </w:pPr>
       <w:r>
+        <w:t xml:space="preserve">Assume we have a</w:t>
+      </w:r>
+      <w:r>
+        <w:t xml:space="preserve"> </w:t>
+      </w:r>
+      <w:r>
+        <w:rPr>
+          <w:rStyle w:val="NormalTok"/>
+        </w:rPr>
+        <w:t xml:space="preserve">Polygon</w:t>
+      </w:r>
+      <w:r>
+        <w:t xml:space="preserve"> </w:t>
+      </w:r>
+      <w:r>
+        <w:t xml:space="preserve">class, that have only one attribute, an</w:t>
+      </w:r>
+      <w:r>
+        <w:t xml:space="preserve"> </w:t>
+      </w:r>
+      <w:r>
+        <w:rPr>
+          <w:rStyle w:val="DataTypeTok"/>
+        </w:rPr>
+        <w:t xml:space="preserve">int</w:t>
+      </w:r>
+      <w:r>
+        <w:t xml:space="preserve"> </w:t>
+      </w:r>
+      <w:r>
+        <w:t xml:space="preserve">called</w:t>
+      </w:r>
+      <w:r>
+        <w:t xml:space="preserve"> </w:t>
+      </w:r>
+      <w:r>
+        <w:rPr>
+          <w:rStyle w:val="NormalTok"/>
+        </w:rPr>
+        <w:t xml:space="preserve">numberOfSides</w:t>
+      </w:r>
+      <w:r>
+        <w:t xml:space="preserve">. Write a constructor for that class.</w:t>
+      </w:r>
+    </w:p>
+    <w:p>
+      <w:pPr>
+        <w:numPr>
+          <w:ilvl w:val="0"/>
+          <w:numId w:val="1011"/>
+        </w:numPr>
+      </w:pPr>
+      <w:r>
         <w:t xml:space="preserve">What is the</w:t>
       </w:r>
       <w:r>
@@ -9795,7 +9943,7 @@
         <w:rPr>
           <w:rStyle w:val="OperatorTok"/>
         </w:rPr>
-        <w:t xml:space="preserve">&amp;&amp;</w:t>
+        <w:t xml:space="preserve">||</w:t>
       </w:r>
       <w:r>
         <w:rPr>
@@ -10696,7 +10844,7 @@
         <w:rPr>
           <w:rStyle w:val="NormalTok"/>
         </w:rPr>
-        <w:t xml:space="preserve"> \</w:t>
+        <w:t xml:space="preserve"> </w:t>
       </w:r>
       <w:r>
         <w:rPr>
@@ -11148,22 +11296,7 @@
         </w:numPr>
       </w:pPr>
       <w:r>
-        <w:t xml:space="preserve">Write a</w:t>
-      </w:r>
-      <w:r>
-        <w:t xml:space="preserve"> </w:t>
-      </w:r>
-      <w:r>
-        <w:rPr>
-          <w:rStyle w:val="NormalTok"/>
-        </w:rPr>
-        <w:t xml:space="preserve">boolean</w:t>
-      </w:r>
-      <w:r>
-        <w:t xml:space="preserve"> </w:t>
-      </w:r>
-      <w:r>
-        <w:t xml:space="preserve">expression that evaluates to</w:t>
+        <w:t xml:space="preserve">For each of the following boolean expressions, decide if it will evaluate to</w:t>
       </w:r>
       <w:r>
         <w:t xml:space="preserve"> </w:t>
@@ -11178,7 +11311,22 @@
         <w:t xml:space="preserve"> </w:t>
       </w:r>
       <w:r>
-        <w:t xml:space="preserve">if a variable</w:t>
+        <w:t xml:space="preserve">or</w:t>
+      </w:r>
+      <w:r>
+        <w:t xml:space="preserve"> </w:t>
+      </w:r>
+      <w:r>
+        <w:rPr>
+          <w:rStyle w:val="KeywordTok"/>
+        </w:rPr>
+        <w:t xml:space="preserve">false</w:t>
+      </w:r>
+      <w:r>
+        <w:t xml:space="preserve"> </w:t>
+      </w:r>
+      <w:r>
+        <w:t xml:space="preserve">when the boolean variables</w:t>
       </w:r>
       <w:r>
         <w:t xml:space="preserve"> </w:t>
@@ -11190,10 +11338,330 @@
         <w:t xml:space="preserve">x</w:t>
       </w:r>
       <w:r>
-        <w:t xml:space="preserve"> </w:t>
-      </w:r>
-      <w:r>
-        <w:t xml:space="preserve">is between 3 (excluded) and 5 (included).</w:t>
+        <w:t xml:space="preserve">,</w:t>
+      </w:r>
+      <w:r>
+        <w:t xml:space="preserve"> </w:t>
+      </w:r>
+      <w:r>
+        <w:rPr>
+          <w:rStyle w:val="NormalTok"/>
+        </w:rPr>
+        <w:t xml:space="preserve">y</w:t>
+      </w:r>
+      <w:r>
+        <w:t xml:space="preserve"> </w:t>
+      </w:r>
+      <w:r>
+        <w:t xml:space="preserve">and</w:t>
+      </w:r>
+      <w:r>
+        <w:t xml:space="preserve"> </w:t>
+      </w:r>
+      <w:r>
+        <w:rPr>
+          <w:rStyle w:val="NormalTok"/>
+        </w:rPr>
+        <w:t xml:space="preserve">z</w:t>
+      </w:r>
+      <w:r>
+        <w:t xml:space="preserve"> </w:t>
+      </w:r>
+      <w:r>
+        <w:t xml:space="preserve">are all set to</w:t>
+      </w:r>
+      <w:r>
+        <w:t xml:space="preserve"> </w:t>
+      </w:r>
+      <w:r>
+        <w:rPr>
+          <w:rStyle w:val="KeywordTok"/>
+        </w:rPr>
+        <w:t xml:space="preserve">true</w:t>
+      </w:r>
+      <w:r>
+        <w:t xml:space="preserve">:</w:t>
+      </w:r>
+    </w:p>
+    <w:p>
+      <w:pPr>
+        <w:numPr>
+          <w:ilvl w:val="1"/>
+          <w:numId w:val="1024"/>
+        </w:numPr>
+        <w:pStyle w:val="Compact"/>
+      </w:pPr>
+      <w:r>
+        <w:rPr>
+          <w:rStyle w:val="NormalTok"/>
+        </w:rPr>
+        <w:t xml:space="preserve">x </w:t>
+      </w:r>
+      <w:r>
+        <w:rPr>
+          <w:rStyle w:val="OperatorTok"/>
+        </w:rPr>
+        <w:t xml:space="preserve">||</w:t>
+      </w:r>
+      <w:r>
+        <w:rPr>
+          <w:rStyle w:val="NormalTok"/>
+        </w:rPr>
+        <w:t xml:space="preserve">  y </w:t>
+      </w:r>
+      <w:r>
+        <w:rPr>
+          <w:rStyle w:val="OperatorTok"/>
+        </w:rPr>
+        <w:t xml:space="preserve">&amp;&amp;</w:t>
+      </w:r>
+      <w:r>
+        <w:rPr>
+          <w:rStyle w:val="NormalTok"/>
+        </w:rPr>
+        <w:t xml:space="preserve"> z</w:t>
+      </w:r>
+    </w:p>
+    <w:p>
+      <w:pPr>
+        <w:numPr>
+          <w:ilvl w:val="1"/>
+          <w:numId w:val="1024"/>
+        </w:numPr>
+        <w:pStyle w:val="Compact"/>
+      </w:pPr>
+      <w:r>
+        <w:rPr>
+          <w:rStyle w:val="OperatorTok"/>
+        </w:rPr>
+        <w:t xml:space="preserve">!</w:t>
+      </w:r>
+      <w:r>
+        <w:rPr>
+          <w:rStyle w:val="NormalTok"/>
+        </w:rPr>
+        <w:t xml:space="preserve">x </w:t>
+      </w:r>
+      <w:r>
+        <w:rPr>
+          <w:rStyle w:val="OperatorTok"/>
+        </w:rPr>
+        <w:t xml:space="preserve">||</w:t>
+      </w:r>
+      <w:r>
+        <w:rPr>
+          <w:rStyle w:val="NormalTok"/>
+        </w:rPr>
+        <w:t xml:space="preserve">  y </w:t>
+      </w:r>
+      <w:r>
+        <w:rPr>
+          <w:rStyle w:val="OperatorTok"/>
+        </w:rPr>
+        <w:t xml:space="preserve">&amp;&amp;</w:t>
+      </w:r>
+      <w:r>
+        <w:rPr>
+          <w:rStyle w:val="NormalTok"/>
+        </w:rPr>
+        <w:t xml:space="preserve"> z</w:t>
+      </w:r>
+    </w:p>
+    <w:p>
+      <w:pPr>
+        <w:numPr>
+          <w:ilvl w:val="1"/>
+          <w:numId w:val="1024"/>
+        </w:numPr>
+        <w:pStyle w:val="Compact"/>
+      </w:pPr>
+      <w:r>
+        <w:rPr>
+          <w:rStyle w:val="OperatorTok"/>
+        </w:rPr>
+        <w:t xml:space="preserve">!(</w:t>
+      </w:r>
+      <w:r>
+        <w:rPr>
+          <w:rStyle w:val="NormalTok"/>
+        </w:rPr>
+        <w:t xml:space="preserve">x </w:t>
+      </w:r>
+      <w:r>
+        <w:rPr>
+          <w:rStyle w:val="OperatorTok"/>
+        </w:rPr>
+        <w:t xml:space="preserve">||</w:t>
+      </w:r>
+      <w:r>
+        <w:rPr>
+          <w:rStyle w:val="NormalTok"/>
+        </w:rPr>
+        <w:t xml:space="preserve">  y</w:t>
+      </w:r>
+      <w:r>
+        <w:rPr>
+          <w:rStyle w:val="OperatorTok"/>
+        </w:rPr>
+        <w:t xml:space="preserve">)</w:t>
+      </w:r>
+      <w:r>
+        <w:rPr>
+          <w:rStyle w:val="NormalTok"/>
+        </w:rPr>
+        <w:t xml:space="preserve"> </w:t>
+      </w:r>
+      <w:r>
+        <w:rPr>
+          <w:rStyle w:val="OperatorTok"/>
+        </w:rPr>
+        <w:t xml:space="preserve">&amp;&amp;</w:t>
+      </w:r>
+      <w:r>
+        <w:rPr>
+          <w:rStyle w:val="NormalTok"/>
+        </w:rPr>
+        <w:t xml:space="preserve"> </w:t>
+      </w:r>
+      <w:r>
+        <w:rPr>
+          <w:rStyle w:val="OperatorTok"/>
+        </w:rPr>
+        <w:t xml:space="preserve">(</w:t>
+      </w:r>
+      <w:r>
+        <w:rPr>
+          <w:rStyle w:val="NormalTok"/>
+        </w:rPr>
+        <w:t xml:space="preserve">z </w:t>
+      </w:r>
+      <w:r>
+        <w:rPr>
+          <w:rStyle w:val="OperatorTok"/>
+        </w:rPr>
+        <w:t xml:space="preserve">&amp;&amp;</w:t>
+      </w:r>
+      <w:r>
+        <w:rPr>
+          <w:rStyle w:val="NormalTok"/>
+        </w:rPr>
+        <w:t xml:space="preserve"> y</w:t>
+      </w:r>
+      <w:r>
+        <w:rPr>
+          <w:rStyle w:val="OperatorTok"/>
+        </w:rPr>
+        <w:t xml:space="preserve">)</w:t>
+      </w:r>
+    </w:p>
+    <w:p>
+      <w:pPr>
+        <w:numPr>
+          <w:ilvl w:val="1"/>
+          <w:numId w:val="1024"/>
+        </w:numPr>
+        <w:pStyle w:val="Compact"/>
+      </w:pPr>
+      <w:r>
+        <w:rPr>
+          <w:rStyle w:val="OperatorTok"/>
+        </w:rPr>
+        <w:t xml:space="preserve">(!</w:t>
+      </w:r>
+      <w:r>
+        <w:rPr>
+          <w:rStyle w:val="NormalTok"/>
+        </w:rPr>
+        <w:t xml:space="preserve">x </w:t>
+      </w:r>
+      <w:r>
+        <w:rPr>
+          <w:rStyle w:val="OperatorTok"/>
+        </w:rPr>
+        <w:t xml:space="preserve">&amp;&amp;</w:t>
+      </w:r>
+      <w:r>
+        <w:rPr>
+          <w:rStyle w:val="NormalTok"/>
+        </w:rPr>
+        <w:t xml:space="preserve"> x</w:t>
+      </w:r>
+      <w:r>
+        <w:rPr>
+          <w:rStyle w:val="OperatorTok"/>
+        </w:rPr>
+        <w:t xml:space="preserve">)</w:t>
+      </w:r>
+      <w:r>
+        <w:rPr>
+          <w:rStyle w:val="NormalTok"/>
+        </w:rPr>
+        <w:t xml:space="preserve"> </w:t>
+      </w:r>
+      <w:r>
+        <w:rPr>
+          <w:rStyle w:val="OperatorTok"/>
+        </w:rPr>
+        <w:t xml:space="preserve">||</w:t>
+      </w:r>
+      <w:r>
+        <w:rPr>
+          <w:rStyle w:val="NormalTok"/>
+        </w:rPr>
+        <w:t xml:space="preserve">  </w:t>
+      </w:r>
+      <w:r>
+        <w:rPr>
+          <w:rStyle w:val="OperatorTok"/>
+        </w:rPr>
+        <w:t xml:space="preserve">(!</w:t>
+      </w:r>
+      <w:r>
+        <w:rPr>
+          <w:rStyle w:val="NormalTok"/>
+        </w:rPr>
+        <w:t xml:space="preserve">x </w:t>
+      </w:r>
+      <w:r>
+        <w:rPr>
+          <w:rStyle w:val="OperatorTok"/>
+        </w:rPr>
+        <w:t xml:space="preserve">||</w:t>
+      </w:r>
+      <w:r>
+        <w:rPr>
+          <w:rStyle w:val="NormalTok"/>
+        </w:rPr>
+        <w:t xml:space="preserve">  x</w:t>
+      </w:r>
+      <w:r>
+        <w:rPr>
+          <w:rStyle w:val="OperatorTok"/>
+        </w:rPr>
+        <w:t xml:space="preserve">)</w:t>
+      </w:r>
+    </w:p>
+    <w:p>
+      <w:pPr>
+        <w:numPr>
+          <w:ilvl w:val="0"/>
+          <w:numId w:val="1000"/>
+        </w:numPr>
+      </w:pPr>
+      <w:r>
+        <w:t xml:space="preserve">Do the same when they are all set to</w:t>
+      </w:r>
+      <w:r>
+        <w:t xml:space="preserve"> </w:t>
+      </w:r>
+      <w:r>
+        <w:rPr>
+          <w:rStyle w:val="KeywordTok"/>
+        </w:rPr>
+        <w:t xml:space="preserve">false</w:t>
+      </w:r>
+      <w:r>
+        <w:t xml:space="preserve">.</w:t>
       </w:r>
     </w:p>
     <w:p>
@@ -11204,7 +11672,22 @@
         </w:numPr>
       </w:pPr>
       <w:r>
-        <w:t xml:space="preserve">Write an</w:t>
+        <w:t xml:space="preserve">Write a</w:t>
+      </w:r>
+      <w:r>
+        <w:t xml:space="preserve"> </w:t>
+      </w:r>
+      <w:r>
+        <w:rPr>
+          <w:rStyle w:val="NormalTok"/>
+        </w:rPr>
+        <w:t xml:space="preserve">boolean</w:t>
+      </w:r>
+      <w:r>
+        <w:t xml:space="preserve"> </w:t>
+      </w:r>
+      <w:r>
+        <w:t xml:space="preserve">expression that evaluates to</w:t>
       </w:r>
       <w:r>
         <w:t xml:space="preserve"> </w:t>
@@ -11213,121 +11696,28 @@
         <w:rPr>
           <w:rStyle w:val="KeywordTok"/>
         </w:rPr>
-        <w:t xml:space="preserve">if</w:t>
-      </w:r>
-      <w:r>
-        <w:rPr>
-          <w:rStyle w:val="OperatorTok"/>
-        </w:rPr>
-        <w:t xml:space="preserve">-</w:t>
-      </w:r>
-      <w:r>
-        <w:rPr>
-          <w:rStyle w:val="KeywordTok"/>
-        </w:rPr>
-        <w:t xml:space="preserve">else</w:t>
-      </w:r>
-      <w:r>
-        <w:t xml:space="preserve"> </w:t>
-      </w:r>
-      <w:r>
-        <w:t xml:space="preserve">statement that assigns</w:t>
-      </w:r>
-      <w:r>
-        <w:t xml:space="preserve"> </w:t>
-      </w:r>
-      <w:r>
-        <w:rPr>
-          <w:rStyle w:val="StringTok"/>
-        </w:rPr>
-        <w:t xml:space="preserve">"Minor"</w:t>
-      </w:r>
-      <w:r>
-        <w:rPr>
-          <w:rStyle w:val="NormalTok"/>
-        </w:rPr>
-        <w:t xml:space="preserve">\</w:t>
-      </w:r>
-      <w:r>
-        <w:t xml:space="preserve"> </w:t>
-      </w:r>
-      <w:r>
-        <w:t xml:space="preserve">to an already declared</w:t>
-      </w:r>
-      <w:r>
-        <w:t xml:space="preserve"> </w:t>
-      </w:r>
-      <w:r>
-        <w:rPr>
-          <w:rStyle w:val="DataTypeTok"/>
-        </w:rPr>
-        <w:t xml:space="preserve">string</w:t>
-      </w:r>
-      <w:r>
-        <w:t xml:space="preserve"> </w:t>
-      </w:r>
-      <w:r>
-        <w:t xml:space="preserve">variable</w:t>
-      </w:r>
-      <w:r>
-        <w:t xml:space="preserve"> </w:t>
-      </w:r>
-      <w:r>
-        <w:rPr>
-          <w:rStyle w:val="NormalTok"/>
-        </w:rPr>
-        <w:t xml:space="preserve">legalStatus</w:t>
-      </w:r>
-      <w:r>
-        <w:t xml:space="preserve"> </w:t>
-      </w:r>
-      <w:r>
-        <w:t xml:space="preserve">if</w:t>
-      </w:r>
-      <w:r>
-        <w:t xml:space="preserve"> </w:t>
-      </w:r>
-      <w:r>
-        <w:rPr>
-          <w:rStyle w:val="NormalTok"/>
-        </w:rPr>
-        <w:t xml:space="preserve">age</w:t>
-      </w:r>
-      <w:r>
-        <w:t xml:space="preserve"> </w:t>
-      </w:r>
-      <w:r>
-        <w:t xml:space="preserve">is strictly less than 18, and that assigns</w:t>
-      </w:r>
-      <w:r>
-        <w:t xml:space="preserve"> </w:t>
-      </w:r>
-      <w:r>
-        <w:rPr>
-          <w:rStyle w:val="StringTok"/>
-        </w:rPr>
-        <w:t xml:space="preserve">"Major"</w:t>
-      </w:r>
-      <w:r>
-        <w:t xml:space="preserve"> </w:t>
-      </w:r>
-      <w:r>
-        <w:t xml:space="preserve">to</w:t>
-      </w:r>
-      <w:r>
-        <w:t xml:space="preserve"> </w:t>
-      </w:r>
-      <w:r>
-        <w:rPr>
-          <w:rStyle w:val="NormalTok"/>
-        </w:rPr>
-        <w:t xml:space="preserve">legalStatus</w:t>
-      </w:r>
-      <w:r>
-        <w:t xml:space="preserve"> </w:t>
-      </w:r>
-      <w:r>
-        <w:t xml:space="preserve">otherwise.</w:t>
+        <w:t xml:space="preserve">true</w:t>
+      </w:r>
+      <w:r>
+        <w:t xml:space="preserve"> </w:t>
+      </w:r>
+      <w:r>
+        <w:t xml:space="preserve">if a variable</w:t>
+      </w:r>
+      <w:r>
+        <w:t xml:space="preserve"> </w:t>
+      </w:r>
+      <w:r>
+        <w:rPr>
+          <w:rStyle w:val="NormalTok"/>
+        </w:rPr>
+        <w:t xml:space="preserve">x</w:t>
+      </w:r>
+      <w:r>
+        <w:t xml:space="preserve"> </w:t>
+      </w:r>
+      <w:r>
+        <w:t xml:space="preserve">is between 3 (excluded) and 5 (included).</w:t>
       </w:r>
     </w:p>
     <w:p>
@@ -11338,6 +11728,238 @@
         </w:numPr>
       </w:pPr>
       <w:r>
+        <w:t xml:space="preserve">Write an</w:t>
+      </w:r>
+      <w:r>
+        <w:t xml:space="preserve"> </w:t>
+      </w:r>
+      <w:r>
+        <w:rPr>
+          <w:rStyle w:val="KeywordTok"/>
+        </w:rPr>
+        <w:t xml:space="preserve">if</w:t>
+      </w:r>
+      <w:r>
+        <w:rPr>
+          <w:rStyle w:val="OperatorTok"/>
+        </w:rPr>
+        <w:t xml:space="preserve">-</w:t>
+      </w:r>
+      <w:r>
+        <w:rPr>
+          <w:rStyle w:val="KeywordTok"/>
+        </w:rPr>
+        <w:t xml:space="preserve">else</w:t>
+      </w:r>
+      <w:r>
+        <w:t xml:space="preserve"> </w:t>
+      </w:r>
+      <w:r>
+        <w:t xml:space="preserve">statement that assigns</w:t>
+      </w:r>
+      <w:r>
+        <w:t xml:space="preserve"> </w:t>
+      </w:r>
+      <w:r>
+        <w:rPr>
+          <w:rStyle w:val="StringTok"/>
+        </w:rPr>
+        <w:t xml:space="preserve">"Minor"</w:t>
+      </w:r>
+      <w:r>
+        <w:t xml:space="preserve"> </w:t>
+      </w:r>
+      <w:r>
+        <w:t xml:space="preserve">to an already declared</w:t>
+      </w:r>
+      <w:r>
+        <w:t xml:space="preserve"> </w:t>
+      </w:r>
+      <w:r>
+        <w:rPr>
+          <w:rStyle w:val="DataTypeTok"/>
+        </w:rPr>
+        <w:t xml:space="preserve">string</w:t>
+      </w:r>
+      <w:r>
+        <w:t xml:space="preserve"> </w:t>
+      </w:r>
+      <w:r>
+        <w:t xml:space="preserve">variable</w:t>
+      </w:r>
+      <w:r>
+        <w:t xml:space="preserve"> </w:t>
+      </w:r>
+      <w:r>
+        <w:rPr>
+          <w:rStyle w:val="NormalTok"/>
+        </w:rPr>
+        <w:t xml:space="preserve">legalStatus</w:t>
+      </w:r>
+      <w:r>
+        <w:t xml:space="preserve"> </w:t>
+      </w:r>
+      <w:r>
+        <w:t xml:space="preserve">if</w:t>
+      </w:r>
+      <w:r>
+        <w:t xml:space="preserve"> </w:t>
+      </w:r>
+      <w:r>
+        <w:rPr>
+          <w:rStyle w:val="NormalTok"/>
+        </w:rPr>
+        <w:t xml:space="preserve">age</w:t>
+      </w:r>
+      <w:r>
+        <w:t xml:space="preserve"> </w:t>
+      </w:r>
+      <w:r>
+        <w:t xml:space="preserve">is strictly less than 18, and that assigns</w:t>
+      </w:r>
+      <w:r>
+        <w:t xml:space="preserve"> </w:t>
+      </w:r>
+      <w:r>
+        <w:rPr>
+          <w:rStyle w:val="StringTok"/>
+        </w:rPr>
+        <w:t xml:space="preserve">"Major"</w:t>
+      </w:r>
+      <w:r>
+        <w:t xml:space="preserve"> </w:t>
+      </w:r>
+      <w:r>
+        <w:t xml:space="preserve">to</w:t>
+      </w:r>
+      <w:r>
+        <w:t xml:space="preserve"> </w:t>
+      </w:r>
+      <w:r>
+        <w:rPr>
+          <w:rStyle w:val="NormalTok"/>
+        </w:rPr>
+        <w:t xml:space="preserve">legalStatus</w:t>
+      </w:r>
+      <w:r>
+        <w:t xml:space="preserve"> </w:t>
+      </w:r>
+      <w:r>
+        <w:t xml:space="preserve">otherwise.</w:t>
+      </w:r>
+    </w:p>
+    <w:p>
+      <w:pPr>
+        <w:numPr>
+          <w:ilvl w:val="0"/>
+          <w:numId w:val="1019"/>
+        </w:numPr>
+      </w:pPr>
+      <w:r>
+        <w:t xml:space="preserve">Write an</w:t>
+      </w:r>
+      <w:r>
+        <w:t xml:space="preserve"> </w:t>
+      </w:r>
+      <w:r>
+        <w:rPr>
+          <w:rStyle w:val="KeywordTok"/>
+        </w:rPr>
+        <w:t xml:space="preserve">if</w:t>
+      </w:r>
+      <w:r>
+        <w:rPr>
+          <w:rStyle w:val="OperatorTok"/>
+        </w:rPr>
+        <w:t xml:space="preserve">-</w:t>
+      </w:r>
+      <w:r>
+        <w:rPr>
+          <w:rStyle w:val="KeywordTok"/>
+        </w:rPr>
+        <w:t xml:space="preserve">else</w:t>
+      </w:r>
+      <w:r>
+        <w:t xml:space="preserve"> </w:t>
+      </w:r>
+      <w:r>
+        <w:t xml:space="preserve">statement that displays</w:t>
+      </w:r>
+      <w:r>
+        <w:t xml:space="preserve"> </w:t>
+      </w:r>
+      <w:r>
+        <w:t xml:space="preserve">“</w:t>
+      </w:r>
+      <w:r>
+        <w:t xml:space="preserve">It’s free for you!</w:t>
+      </w:r>
+      <w:r>
+        <w:t xml:space="preserve">”</w:t>
+      </w:r>
+      <w:r>
+        <w:t xml:space="preserve"> </w:t>
+      </w:r>
+      <w:r>
+        <w:t xml:space="preserve">if an</w:t>
+      </w:r>
+      <w:r>
+        <w:t xml:space="preserve"> </w:t>
+      </w:r>
+      <w:r>
+        <w:rPr>
+          <w:rStyle w:val="DataTypeTok"/>
+        </w:rPr>
+        <w:t xml:space="preserve">int</w:t>
+      </w:r>
+      <w:r>
+        <w:t xml:space="preserve"> </w:t>
+      </w:r>
+      <w:r>
+        <w:t xml:space="preserve">variable</w:t>
+      </w:r>
+      <w:r>
+        <w:t xml:space="preserve"> </w:t>
+      </w:r>
+      <w:r>
+        <w:rPr>
+          <w:rStyle w:val="NormalTok"/>
+        </w:rPr>
+        <w:t xml:space="preserve">age</w:t>
+      </w:r>
+      <w:r>
+        <w:t xml:space="preserve"> </w:t>
+      </w:r>
+      <w:r>
+        <w:t xml:space="preserve">is between 0 and 18, and</w:t>
+      </w:r>
+      <w:r>
+        <w:t xml:space="preserve"> </w:t>
+      </w:r>
+      <w:r>
+        <w:t xml:space="preserve">“</w:t>
+      </w:r>
+      <w:r>
+        <w:t xml:space="preserve">It’s $5.00.</w:t>
+      </w:r>
+      <w:r>
+        <w:t xml:space="preserve">”</w:t>
+      </w:r>
+      <w:r>
+        <w:t xml:space="preserve"> </w:t>
+      </w:r>
+      <w:r>
+        <w:t xml:space="preserve">otherwise.</w:t>
+      </w:r>
+    </w:p>
+    <w:p>
+      <w:pPr>
+        <w:numPr>
+          <w:ilvl w:val="0"/>
+          <w:numId w:val="1019"/>
+        </w:numPr>
+      </w:pPr>
+      <w:r>
         <w:t xml:space="preserve">Assume we initialized an</w:t>
       </w:r>
       <w:r>
@@ -11402,7 +12024,7 @@
       <w:pPr>
         <w:numPr>
           <w:ilvl w:val="1"/>
-          <w:numId w:val="1024"/>
+          <w:numId w:val="1025"/>
         </w:numPr>
         <w:pStyle w:val="Compact"/>
       </w:pPr>
@@ -11483,7 +12105,7 @@
       <w:pPr>
         <w:numPr>
           <w:ilvl w:val="1"/>
-          <w:numId w:val="1024"/>
+          <w:numId w:val="1025"/>
         </w:numPr>
         <w:pStyle w:val="Compact"/>
       </w:pPr>
@@ -11534,7 +12156,7 @@
       <w:pPr>
         <w:numPr>
           <w:ilvl w:val="1"/>
-          <w:numId w:val="1024"/>
+          <w:numId w:val="1025"/>
         </w:numPr>
         <w:pStyle w:val="Compact"/>
       </w:pPr>
@@ -11573,7 +12195,7 @@
       <w:pPr>
         <w:numPr>
           <w:ilvl w:val="1"/>
-          <w:numId w:val="1024"/>
+          <w:numId w:val="1025"/>
         </w:numPr>
         <w:pStyle w:val="Compact"/>
       </w:pPr>
@@ -11676,7 +12298,7 @@
       <w:pPr>
         <w:numPr>
           <w:ilvl w:val="1"/>
-          <w:numId w:val="1025"/>
+          <w:numId w:val="1026"/>
         </w:numPr>
         <w:pStyle w:val="Compact"/>
       </w:pPr>
@@ -11757,7 +12379,7 @@
       <w:pPr>
         <w:numPr>
           <w:ilvl w:val="1"/>
-          <w:numId w:val="1025"/>
+          <w:numId w:val="1026"/>
         </w:numPr>
         <w:pStyle w:val="Compact"/>
       </w:pPr>
@@ -11808,7 +12430,7 @@
       <w:pPr>
         <w:numPr>
           <w:ilvl w:val="1"/>
-          <w:numId w:val="1025"/>
+          <w:numId w:val="1026"/>
         </w:numPr>
         <w:pStyle w:val="Compact"/>
       </w:pPr>
@@ -11847,7 +12469,7 @@
       <w:pPr>
         <w:numPr>
           <w:ilvl w:val="1"/>
-          <w:numId w:val="1025"/>
+          <w:numId w:val="1026"/>
         </w:numPr>
         <w:pStyle w:val="Compact"/>
       </w:pPr>
@@ -11886,7 +12508,82 @@
         </w:numPr>
       </w:pPr>
       <w:r>
-        <w:t xml:space="preserve">What will be displayed on the screen by the following program?</w:t>
+        <w:t xml:space="preserve">Assume we previously initialized a</w:t>
+      </w:r>
+      <w:r>
+        <w:t xml:space="preserve"> </w:t>
+      </w:r>
+      <w:r>
+        <w:rPr>
+          <w:rStyle w:val="DataTypeTok"/>
+        </w:rPr>
+        <w:t xml:space="preserve">char</w:t>
+      </w:r>
+      <w:r>
+        <w:t xml:space="preserve"> </w:t>
+      </w:r>
+      <w:r>
+        <w:t xml:space="preserve">variable called</w:t>
+      </w:r>
+      <w:r>
+        <w:t xml:space="preserve"> </w:t>
+      </w:r>
+      <w:r>
+        <w:rPr>
+          <w:rStyle w:val="NormalTok"/>
+        </w:rPr>
+        <w:t xml:space="preserve">myChar</w:t>
+      </w:r>
+      <w:r>
+        <w:t xml:space="preserve">. Write a series of statements that will display if the character is…</w:t>
+      </w:r>
+    </w:p>
+    <w:p>
+      <w:pPr>
+        <w:numPr>
+          <w:ilvl w:val="1"/>
+          <w:numId w:val="1027"/>
+        </w:numPr>
+        <w:pStyle w:val="Compact"/>
+      </w:pPr>
+      <w:r>
+        <w:t xml:space="preserve">Uppercase</w:t>
+      </w:r>
+    </w:p>
+    <w:p>
+      <w:pPr>
+        <w:numPr>
+          <w:ilvl w:val="1"/>
+          <w:numId w:val="1027"/>
+        </w:numPr>
+        <w:pStyle w:val="Compact"/>
+      </w:pPr>
+      <w:r>
+        <w:t xml:space="preserve">Lowercase</w:t>
+      </w:r>
+    </w:p>
+    <w:p>
+      <w:pPr>
+        <w:numPr>
+          <w:ilvl w:val="1"/>
+          <w:numId w:val="1027"/>
+        </w:numPr>
+        <w:pStyle w:val="Compact"/>
+      </w:pPr>
+      <w:r>
+        <w:t xml:space="preserve">A number</w:t>
+      </w:r>
+    </w:p>
+    <w:p>
+      <w:pPr>
+        <w:numPr>
+          <w:ilvl w:val="1"/>
+          <w:numId w:val="1027"/>
+        </w:numPr>
+        <w:pStyle w:val="Compact"/>
+      </w:pPr>
+      <w:r>
+        <w:t xml:space="preserve">or none of those.</w:t>
       </w:r>
     </w:p>
     <w:p>
@@ -11895,316 +12592,15 @@
           <w:ilvl w:val="0"/>
           <w:numId w:val="1000"/>
         </w:numPr>
-        <w:pStyle w:val="SourceCode"/>
-      </w:pPr>
-      <w:r>
-        <w:rPr>
-          <w:rStyle w:val="DataTypeTok"/>
-        </w:rPr>
-        <w:t xml:space="preserve">int</w:t>
-      </w:r>
-      <w:r>
-        <w:rPr>
-          <w:rStyle w:val="NormalTok"/>
-        </w:rPr>
-        <w:t xml:space="preserve"> x </w:t>
-      </w:r>
-      <w:r>
-        <w:rPr>
-          <w:rStyle w:val="OperatorTok"/>
-        </w:rPr>
-        <w:t xml:space="preserve">=</w:t>
-      </w:r>
-      <w:r>
-        <w:rPr>
-          <w:rStyle w:val="NormalTok"/>
-        </w:rPr>
-        <w:t xml:space="preserve"> </w:t>
-      </w:r>
-      <w:r>
-        <w:rPr>
-          <w:rStyle w:val="DecValTok"/>
-        </w:rPr>
-        <w:t xml:space="preserve">3</w:t>
-      </w:r>
-      <w:r>
-        <w:rPr>
-          <w:rStyle w:val="OperatorTok"/>
-        </w:rPr>
-        <w:t xml:space="preserve">,</w:t>
-      </w:r>
-      <w:r>
-        <w:rPr>
-          <w:rStyle w:val="NormalTok"/>
-        </w:rPr>
-        <w:t xml:space="preserve"> y </w:t>
-      </w:r>
-      <w:r>
-        <w:rPr>
-          <w:rStyle w:val="OperatorTok"/>
-        </w:rPr>
-        <w:t xml:space="preserve">=</w:t>
-      </w:r>
-      <w:r>
-        <w:rPr>
-          <w:rStyle w:val="NormalTok"/>
-        </w:rPr>
-        <w:t xml:space="preserve"> </w:t>
-      </w:r>
-      <w:r>
-        <w:rPr>
-          <w:rStyle w:val="DecValTok"/>
-        </w:rPr>
-        <w:t xml:space="preserve">2</w:t>
-      </w:r>
-      <w:r>
-        <w:rPr>
-          <w:rStyle w:val="OperatorTok"/>
-        </w:rPr>
-        <w:t xml:space="preserve">,</w:t>
-      </w:r>
-      <w:r>
-        <w:rPr>
-          <w:rStyle w:val="NormalTok"/>
-        </w:rPr>
-        <w:t xml:space="preserve"> z </w:t>
-      </w:r>
-      <w:r>
-        <w:rPr>
-          <w:rStyle w:val="OperatorTok"/>
-        </w:rPr>
-        <w:t xml:space="preserve">=</w:t>
-      </w:r>
-      <w:r>
-        <w:rPr>
-          <w:rStyle w:val="NormalTok"/>
-        </w:rPr>
-        <w:t xml:space="preserve"> </w:t>
-      </w:r>
-      <w:r>
-        <w:rPr>
-          <w:rStyle w:val="DecValTok"/>
-        </w:rPr>
-        <w:t xml:space="preserve">4</w:t>
-      </w:r>
-      <w:r>
-        <w:rPr>
-          <w:rStyle w:val="OperatorTok"/>
-        </w:rPr>
-        <w:t xml:space="preserve">;</w:t>
-      </w:r>
-      <w:r>
-        <w:br/>
-      </w:r>
-      <w:r>
-        <w:rPr>
-          <w:rStyle w:val="KeywordTok"/>
-        </w:rPr>
-        <w:t xml:space="preserve">if</w:t>
-      </w:r>
-      <w:r>
-        <w:rPr>
-          <w:rStyle w:val="NormalTok"/>
-        </w:rPr>
-        <w:t xml:space="preserve"> </w:t>
-      </w:r>
-      <w:r>
-        <w:rPr>
-          <w:rStyle w:val="OperatorTok"/>
-        </w:rPr>
-        <w:t xml:space="preserve">(</w:t>
-      </w:r>
-      <w:r>
-        <w:rPr>
-          <w:rStyle w:val="NormalTok"/>
-        </w:rPr>
-        <w:t xml:space="preserve">x </w:t>
-      </w:r>
-      <w:r>
-        <w:rPr>
-          <w:rStyle w:val="OperatorTok"/>
-        </w:rPr>
-        <w:t xml:space="preserve">&gt;</w:t>
-      </w:r>
-      <w:r>
-        <w:rPr>
-          <w:rStyle w:val="NormalTok"/>
-        </w:rPr>
-        <w:t xml:space="preserve"> y</w:t>
-      </w:r>
-      <w:r>
-        <w:rPr>
-          <w:rStyle w:val="OperatorTok"/>
-        </w:rPr>
-        <w:t xml:space="preserve">)</w:t>
-      </w:r>
-      <w:r>
-        <w:rPr>
-          <w:rStyle w:val="NormalTok"/>
-        </w:rPr>
-        <w:t xml:space="preserve"> </w:t>
-      </w:r>
-      <w:r>
-        <w:rPr>
-          <w:rStyle w:val="OperatorTok"/>
-        </w:rPr>
-        <w:t xml:space="preserve">{</w:t>
-      </w:r>
-      <w:r>
-        <w:rPr>
-          <w:rStyle w:val="NormalTok"/>
-        </w:rPr>
-        <w:t xml:space="preserve">z </w:t>
-      </w:r>
-      <w:r>
-        <w:rPr>
-          <w:rStyle w:val="OperatorTok"/>
-        </w:rPr>
-        <w:t xml:space="preserve">+=</w:t>
-      </w:r>
-      <w:r>
-        <w:rPr>
-          <w:rStyle w:val="NormalTok"/>
-        </w:rPr>
-        <w:t xml:space="preserve"> y</w:t>
-      </w:r>
-      <w:r>
-        <w:rPr>
-          <w:rStyle w:val="OperatorTok"/>
-        </w:rPr>
-        <w:t xml:space="preserve">;}</w:t>
-      </w:r>
-      <w:r>
-        <w:br/>
-      </w:r>
-      <w:r>
-        <w:rPr>
-          <w:rStyle w:val="KeywordTok"/>
-        </w:rPr>
-        <w:t xml:space="preserve">if</w:t>
-      </w:r>
-      <w:r>
-        <w:rPr>
-          <w:rStyle w:val="NormalTok"/>
-        </w:rPr>
-        <w:t xml:space="preserve"> </w:t>
-      </w:r>
-      <w:r>
-        <w:rPr>
-          <w:rStyle w:val="OperatorTok"/>
-        </w:rPr>
-        <w:t xml:space="preserve">(</w:t>
-      </w:r>
-      <w:r>
-        <w:rPr>
-          <w:rStyle w:val="NormalTok"/>
-        </w:rPr>
-        <w:t xml:space="preserve">x </w:t>
-      </w:r>
-      <w:r>
-        <w:rPr>
-          <w:rStyle w:val="OperatorTok"/>
-        </w:rPr>
-        <w:t xml:space="preserve">&gt;</w:t>
-      </w:r>
-      <w:r>
-        <w:rPr>
-          <w:rStyle w:val="NormalTok"/>
-        </w:rPr>
-        <w:t xml:space="preserve"> z</w:t>
-      </w:r>
-      <w:r>
-        <w:rPr>
-          <w:rStyle w:val="OperatorTok"/>
-        </w:rPr>
-        <w:t xml:space="preserve">)</w:t>
-      </w:r>
-      <w:r>
-        <w:rPr>
-          <w:rStyle w:val="NormalTok"/>
-        </w:rPr>
-        <w:t xml:space="preserve"> </w:t>
-      </w:r>
-      <w:r>
-        <w:rPr>
-          <w:rStyle w:val="OperatorTok"/>
-        </w:rPr>
-        <w:t xml:space="preserve">{</w:t>
-      </w:r>
-      <w:r>
-        <w:rPr>
-          <w:rStyle w:val="NormalTok"/>
-        </w:rPr>
-        <w:t xml:space="preserve">y </w:t>
-      </w:r>
-      <w:r>
-        <w:rPr>
-          <w:rStyle w:val="OperatorTok"/>
-        </w:rPr>
-        <w:t xml:space="preserve">-=</w:t>
-      </w:r>
-      <w:r>
-        <w:rPr>
-          <w:rStyle w:val="NormalTok"/>
-        </w:rPr>
-        <w:t xml:space="preserve"> </w:t>
-      </w:r>
-      <w:r>
-        <w:rPr>
-          <w:rStyle w:val="DecValTok"/>
-        </w:rPr>
-        <w:t xml:space="preserve">4</w:t>
-      </w:r>
-      <w:r>
-        <w:rPr>
-          <w:rStyle w:val="OperatorTok"/>
-        </w:rPr>
-        <w:t xml:space="preserve">;}</w:t>
-      </w:r>
-      <w:r>
-        <w:br/>
-      </w:r>
-      <w:r>
-        <w:rPr>
-          <w:rStyle w:val="NormalTok"/>
-        </w:rPr>
-        <w:t xml:space="preserve">Console</w:t>
-      </w:r>
-      <w:r>
-        <w:rPr>
-          <w:rStyle w:val="OperatorTok"/>
-        </w:rPr>
-        <w:t xml:space="preserve">.</w:t>
-      </w:r>
-      <w:r>
-        <w:rPr>
-          <w:rStyle w:val="FunctionTok"/>
-        </w:rPr>
-        <w:t xml:space="preserve">WriteLine</w:t>
-      </w:r>
-      <w:r>
-        <w:rPr>
-          <w:rStyle w:val="OperatorTok"/>
-        </w:rPr>
-        <w:t xml:space="preserve">(</w:t>
-      </w:r>
-      <w:r>
-        <w:rPr>
-          <w:rStyle w:val="NormalTok"/>
-        </w:rPr>
-        <w:t xml:space="preserve">$</w:t>
-      </w:r>
-      <w:r>
-        <w:rPr>
-          <w:rStyle w:val="StringTok"/>
-        </w:rPr>
-        <w:t xml:space="preserve">"x is {x}, y is {y}, and z is {z}."</w:t>
-      </w:r>
-      <w:r>
-        <w:rPr>
-          <w:rStyle w:val="OperatorTok"/>
-        </w:rPr>
-        <w:t xml:space="preserve">);</w:t>
+      </w:pPr>
+      <w:r>
+        <w:t xml:space="preserve">Your program should display exactly one message.</w:t>
+      </w:r>
+      <w:r>
+        <w:t xml:space="preserve"> </w:t>
+      </w:r>
+      <w:r>
+        <w:t xml:space="preserve">Bonus: Make your message also display the ASCII value of the character.</w:t>
       </w:r>
     </w:p>
     <w:p>
@@ -12215,6 +12611,335 @@
         </w:numPr>
       </w:pPr>
       <w:r>
+        <w:t xml:space="preserve">What will be displayed on the screen by the following program?</w:t>
+      </w:r>
+    </w:p>
+    <w:p>
+      <w:pPr>
+        <w:numPr>
+          <w:ilvl w:val="0"/>
+          <w:numId w:val="1000"/>
+        </w:numPr>
+        <w:pStyle w:val="SourceCode"/>
+      </w:pPr>
+      <w:r>
+        <w:rPr>
+          <w:rStyle w:val="DataTypeTok"/>
+        </w:rPr>
+        <w:t xml:space="preserve">int</w:t>
+      </w:r>
+      <w:r>
+        <w:rPr>
+          <w:rStyle w:val="NormalTok"/>
+        </w:rPr>
+        <w:t xml:space="preserve"> x </w:t>
+      </w:r>
+      <w:r>
+        <w:rPr>
+          <w:rStyle w:val="OperatorTok"/>
+        </w:rPr>
+        <w:t xml:space="preserve">=</w:t>
+      </w:r>
+      <w:r>
+        <w:rPr>
+          <w:rStyle w:val="NormalTok"/>
+        </w:rPr>
+        <w:t xml:space="preserve"> </w:t>
+      </w:r>
+      <w:r>
+        <w:rPr>
+          <w:rStyle w:val="DecValTok"/>
+        </w:rPr>
+        <w:t xml:space="preserve">3</w:t>
+      </w:r>
+      <w:r>
+        <w:rPr>
+          <w:rStyle w:val="OperatorTok"/>
+        </w:rPr>
+        <w:t xml:space="preserve">,</w:t>
+      </w:r>
+      <w:r>
+        <w:rPr>
+          <w:rStyle w:val="NormalTok"/>
+        </w:rPr>
+        <w:t xml:space="preserve"> y </w:t>
+      </w:r>
+      <w:r>
+        <w:rPr>
+          <w:rStyle w:val="OperatorTok"/>
+        </w:rPr>
+        <w:t xml:space="preserve">=</w:t>
+      </w:r>
+      <w:r>
+        <w:rPr>
+          <w:rStyle w:val="NormalTok"/>
+        </w:rPr>
+        <w:t xml:space="preserve"> </w:t>
+      </w:r>
+      <w:r>
+        <w:rPr>
+          <w:rStyle w:val="DecValTok"/>
+        </w:rPr>
+        <w:t xml:space="preserve">2</w:t>
+      </w:r>
+      <w:r>
+        <w:rPr>
+          <w:rStyle w:val="OperatorTok"/>
+        </w:rPr>
+        <w:t xml:space="preserve">,</w:t>
+      </w:r>
+      <w:r>
+        <w:rPr>
+          <w:rStyle w:val="NormalTok"/>
+        </w:rPr>
+        <w:t xml:space="preserve"> z </w:t>
+      </w:r>
+      <w:r>
+        <w:rPr>
+          <w:rStyle w:val="OperatorTok"/>
+        </w:rPr>
+        <w:t xml:space="preserve">=</w:t>
+      </w:r>
+      <w:r>
+        <w:rPr>
+          <w:rStyle w:val="NormalTok"/>
+        </w:rPr>
+        <w:t xml:space="preserve"> </w:t>
+      </w:r>
+      <w:r>
+        <w:rPr>
+          <w:rStyle w:val="DecValTok"/>
+        </w:rPr>
+        <w:t xml:space="preserve">4</w:t>
+      </w:r>
+      <w:r>
+        <w:rPr>
+          <w:rStyle w:val="OperatorTok"/>
+        </w:rPr>
+        <w:t xml:space="preserve">;</w:t>
+      </w:r>
+      <w:r>
+        <w:br/>
+      </w:r>
+      <w:r>
+        <w:rPr>
+          <w:rStyle w:val="KeywordTok"/>
+        </w:rPr>
+        <w:t xml:space="preserve">if</w:t>
+      </w:r>
+      <w:r>
+        <w:rPr>
+          <w:rStyle w:val="NormalTok"/>
+        </w:rPr>
+        <w:t xml:space="preserve"> </w:t>
+      </w:r>
+      <w:r>
+        <w:rPr>
+          <w:rStyle w:val="OperatorTok"/>
+        </w:rPr>
+        <w:t xml:space="preserve">(</w:t>
+      </w:r>
+      <w:r>
+        <w:rPr>
+          <w:rStyle w:val="NormalTok"/>
+        </w:rPr>
+        <w:t xml:space="preserve">x </w:t>
+      </w:r>
+      <w:r>
+        <w:rPr>
+          <w:rStyle w:val="OperatorTok"/>
+        </w:rPr>
+        <w:t xml:space="preserve">&gt;</w:t>
+      </w:r>
+      <w:r>
+        <w:rPr>
+          <w:rStyle w:val="NormalTok"/>
+        </w:rPr>
+        <w:t xml:space="preserve"> y</w:t>
+      </w:r>
+      <w:r>
+        <w:rPr>
+          <w:rStyle w:val="OperatorTok"/>
+        </w:rPr>
+        <w:t xml:space="preserve">)</w:t>
+      </w:r>
+      <w:r>
+        <w:rPr>
+          <w:rStyle w:val="NormalTok"/>
+        </w:rPr>
+        <w:t xml:space="preserve"> </w:t>
+      </w:r>
+      <w:r>
+        <w:rPr>
+          <w:rStyle w:val="OperatorTok"/>
+        </w:rPr>
+        <w:t xml:space="preserve">{</w:t>
+      </w:r>
+      <w:r>
+        <w:rPr>
+          <w:rStyle w:val="NormalTok"/>
+        </w:rPr>
+        <w:t xml:space="preserve">z </w:t>
+      </w:r>
+      <w:r>
+        <w:rPr>
+          <w:rStyle w:val="OperatorTok"/>
+        </w:rPr>
+        <w:t xml:space="preserve">+=</w:t>
+      </w:r>
+      <w:r>
+        <w:rPr>
+          <w:rStyle w:val="NormalTok"/>
+        </w:rPr>
+        <w:t xml:space="preserve"> y</w:t>
+      </w:r>
+      <w:r>
+        <w:rPr>
+          <w:rStyle w:val="OperatorTok"/>
+        </w:rPr>
+        <w:t xml:space="preserve">;}</w:t>
+      </w:r>
+      <w:r>
+        <w:br/>
+      </w:r>
+      <w:r>
+        <w:rPr>
+          <w:rStyle w:val="KeywordTok"/>
+        </w:rPr>
+        <w:t xml:space="preserve">if</w:t>
+      </w:r>
+      <w:r>
+        <w:rPr>
+          <w:rStyle w:val="NormalTok"/>
+        </w:rPr>
+        <w:t xml:space="preserve"> </w:t>
+      </w:r>
+      <w:r>
+        <w:rPr>
+          <w:rStyle w:val="OperatorTok"/>
+        </w:rPr>
+        <w:t xml:space="preserve">(</w:t>
+      </w:r>
+      <w:r>
+        <w:rPr>
+          <w:rStyle w:val="NormalTok"/>
+        </w:rPr>
+        <w:t xml:space="preserve">x </w:t>
+      </w:r>
+      <w:r>
+        <w:rPr>
+          <w:rStyle w:val="OperatorTok"/>
+        </w:rPr>
+        <w:t xml:space="preserve">&gt;</w:t>
+      </w:r>
+      <w:r>
+        <w:rPr>
+          <w:rStyle w:val="NormalTok"/>
+        </w:rPr>
+        <w:t xml:space="preserve"> z</w:t>
+      </w:r>
+      <w:r>
+        <w:rPr>
+          <w:rStyle w:val="OperatorTok"/>
+        </w:rPr>
+        <w:t xml:space="preserve">)</w:t>
+      </w:r>
+      <w:r>
+        <w:rPr>
+          <w:rStyle w:val="NormalTok"/>
+        </w:rPr>
+        <w:t xml:space="preserve"> </w:t>
+      </w:r>
+      <w:r>
+        <w:rPr>
+          <w:rStyle w:val="OperatorTok"/>
+        </w:rPr>
+        <w:t xml:space="preserve">{</w:t>
+      </w:r>
+      <w:r>
+        <w:rPr>
+          <w:rStyle w:val="NormalTok"/>
+        </w:rPr>
+        <w:t xml:space="preserve">y </w:t>
+      </w:r>
+      <w:r>
+        <w:rPr>
+          <w:rStyle w:val="OperatorTok"/>
+        </w:rPr>
+        <w:t xml:space="preserve">-=</w:t>
+      </w:r>
+      <w:r>
+        <w:rPr>
+          <w:rStyle w:val="NormalTok"/>
+        </w:rPr>
+        <w:t xml:space="preserve"> </w:t>
+      </w:r>
+      <w:r>
+        <w:rPr>
+          <w:rStyle w:val="DecValTok"/>
+        </w:rPr>
+        <w:t xml:space="preserve">4</w:t>
+      </w:r>
+      <w:r>
+        <w:rPr>
+          <w:rStyle w:val="OperatorTok"/>
+        </w:rPr>
+        <w:t xml:space="preserve">;}</w:t>
+      </w:r>
+      <w:r>
+        <w:br/>
+      </w:r>
+      <w:r>
+        <w:rPr>
+          <w:rStyle w:val="NormalTok"/>
+        </w:rPr>
+        <w:t xml:space="preserve">Console</w:t>
+      </w:r>
+      <w:r>
+        <w:rPr>
+          <w:rStyle w:val="OperatorTok"/>
+        </w:rPr>
+        <w:t xml:space="preserve">.</w:t>
+      </w:r>
+      <w:r>
+        <w:rPr>
+          <w:rStyle w:val="FunctionTok"/>
+        </w:rPr>
+        <w:t xml:space="preserve">WriteLine</w:t>
+      </w:r>
+      <w:r>
+        <w:rPr>
+          <w:rStyle w:val="OperatorTok"/>
+        </w:rPr>
+        <w:t xml:space="preserve">(</w:t>
+      </w:r>
+      <w:r>
+        <w:rPr>
+          <w:rStyle w:val="NormalTok"/>
+        </w:rPr>
+        <w:t xml:space="preserve">$</w:t>
+      </w:r>
+      <w:r>
+        <w:rPr>
+          <w:rStyle w:val="StringTok"/>
+        </w:rPr>
+        <w:t xml:space="preserve">"x is {x}, y is {y}, and z is {z}."</w:t>
+      </w:r>
+      <w:r>
+        <w:rPr>
+          <w:rStyle w:val="OperatorTok"/>
+        </w:rPr>
+        <w:t xml:space="preserve">);</w:t>
+      </w:r>
+    </w:p>
+    <w:p>
+      <w:pPr>
+        <w:numPr>
+          <w:ilvl w:val="0"/>
+          <w:numId w:val="1019"/>
+        </w:numPr>
+      </w:pPr>
+      <w:r>
         <w:t xml:space="preserve">(</w:t>
       </w:r>
       <w:r>
@@ -12825,7 +13550,7 @@
         <w:rPr>
           <w:rStyle w:val="FunctionTok"/>
         </w:rPr>
-        <w:t xml:space="preserve">WriteLinef</w:t>
+        <w:t xml:space="preserve">WriteLine</w:t>
       </w:r>
       <w:r>
         <w:rPr>
@@ -12928,7 +13653,7 @@
       <w:pPr>
         <w:numPr>
           <w:ilvl w:val="0"/>
-          <w:numId w:val="1026"/>
+          <w:numId w:val="1028"/>
         </w:numPr>
       </w:pPr>
       <w:r>
@@ -13080,7 +13805,7 @@
       <w:pPr>
         <w:numPr>
           <w:ilvl w:val="0"/>
-          <w:numId w:val="1026"/>
+          <w:numId w:val="1028"/>
         </w:numPr>
       </w:pPr>
       <w:r>
@@ -13134,7 +13859,7 @@
       <w:pPr>
         <w:numPr>
           <w:ilvl w:val="1"/>
-          <w:numId w:val="1027"/>
+          <w:numId w:val="1029"/>
         </w:numPr>
         <w:pStyle w:val="Compact"/>
       </w:pPr>
@@ -13226,7 +13951,7 @@
       <w:pPr>
         <w:numPr>
           <w:ilvl w:val="1"/>
-          <w:numId w:val="1027"/>
+          <w:numId w:val="1029"/>
         </w:numPr>
         <w:pStyle w:val="Compact"/>
       </w:pPr>
@@ -13275,7 +14000,7 @@
       <w:pPr>
         <w:numPr>
           <w:ilvl w:val="1"/>
-          <w:numId w:val="1027"/>
+          <w:numId w:val="1029"/>
         </w:numPr>
         <w:pStyle w:val="Compact"/>
       </w:pPr>
@@ -13321,7 +14046,7 @@
       <w:pPr>
         <w:numPr>
           <w:ilvl w:val="1"/>
-          <w:numId w:val="1027"/>
+          <w:numId w:val="1029"/>
         </w:numPr>
         <w:pStyle w:val="Compact"/>
       </w:pPr>
@@ -13623,7 +14348,7 @@
       <w:pPr>
         <w:numPr>
           <w:ilvl w:val="0"/>
-          <w:numId w:val="1028"/>
+          <w:numId w:val="1030"/>
         </w:numPr>
       </w:pPr>
       <w:r>
@@ -13871,7 +14596,7 @@
       <w:pPr>
         <w:numPr>
           <w:ilvl w:val="0"/>
-          <w:numId w:val="1028"/>
+          <w:numId w:val="1030"/>
         </w:numPr>
       </w:pPr>
       <w:r>
@@ -13909,7 +14634,7 @@
       <w:pPr>
         <w:numPr>
           <w:ilvl w:val="0"/>
-          <w:numId w:val="1028"/>
+          <w:numId w:val="1030"/>
         </w:numPr>
       </w:pPr>
       <w:r>
@@ -14088,7 +14813,7 @@
       <w:pPr>
         <w:numPr>
           <w:ilvl w:val="0"/>
-          <w:numId w:val="1028"/>
+          <w:numId w:val="1030"/>
         </w:numPr>
       </w:pPr>
       <w:r>
@@ -14420,7 +15145,7 @@
       <w:pPr>
         <w:numPr>
           <w:ilvl w:val="0"/>
-          <w:numId w:val="1028"/>
+          <w:numId w:val="1030"/>
         </w:numPr>
       </w:pPr>
       <w:r>
@@ -14623,7 +15348,7 @@
       <w:pPr>
         <w:numPr>
           <w:ilvl w:val="0"/>
-          <w:numId w:val="1028"/>
+          <w:numId w:val="1030"/>
         </w:numPr>
       </w:pPr>
       <w:r>
@@ -14634,7 +15359,7 @@
       <w:pPr>
         <w:numPr>
           <w:ilvl w:val="0"/>
-          <w:numId w:val="1028"/>
+          <w:numId w:val="1030"/>
         </w:numPr>
       </w:pPr>
       <w:r>
@@ -14645,7 +15370,7 @@
       <w:pPr>
         <w:numPr>
           <w:ilvl w:val="0"/>
-          <w:numId w:val="1028"/>
+          <w:numId w:val="1030"/>
         </w:numPr>
       </w:pPr>
       <w:r>
@@ -14710,7 +15435,7 @@
       <w:pPr>
         <w:numPr>
           <w:ilvl w:val="0"/>
-          <w:numId w:val="1028"/>
+          <w:numId w:val="1030"/>
         </w:numPr>
       </w:pPr>
       <w:r>
@@ -14736,7 +15461,7 @@
       <w:pPr>
         <w:numPr>
           <w:ilvl w:val="0"/>
-          <w:numId w:val="1028"/>
+          <w:numId w:val="1030"/>
         </w:numPr>
       </w:pPr>
       <w:r>
@@ -14810,7 +15535,7 @@
       <w:pPr>
         <w:numPr>
           <w:ilvl w:val="1"/>
-          <w:numId w:val="1029"/>
+          <w:numId w:val="1031"/>
         </w:numPr>
         <w:pStyle w:val="Compact"/>
       </w:pPr>
@@ -14882,7 +15607,7 @@
       <w:pPr>
         <w:numPr>
           <w:ilvl w:val="1"/>
-          <w:numId w:val="1029"/>
+          <w:numId w:val="1031"/>
         </w:numPr>
         <w:pStyle w:val="Compact"/>
       </w:pPr>
@@ -14954,7 +15679,7 @@
       <w:pPr>
         <w:numPr>
           <w:ilvl w:val="1"/>
-          <w:numId w:val="1029"/>
+          <w:numId w:val="1031"/>
         </w:numPr>
         <w:pStyle w:val="Compact"/>
       </w:pPr>
@@ -14978,7 +15703,7 @@
       <w:pPr>
         <w:numPr>
           <w:ilvl w:val="0"/>
-          <w:numId w:val="1028"/>
+          <w:numId w:val="1030"/>
         </w:numPr>
       </w:pPr>
       <w:r>
@@ -14999,7 +15724,7 @@
       <w:pPr>
         <w:numPr>
           <w:ilvl w:val="0"/>
-          <w:numId w:val="1030"/>
+          <w:numId w:val="1032"/>
         </w:numPr>
       </w:pPr>
       <w:r>
@@ -15336,7 +16061,7 @@
       <w:pPr>
         <w:numPr>
           <w:ilvl w:val="0"/>
-          <w:numId w:val="1031"/>
+          <w:numId w:val="1033"/>
         </w:numPr>
       </w:pPr>
       <w:r>
@@ -15374,11 +16099,11 @@
       <w:pPr>
         <w:numPr>
           <w:ilvl w:val="0"/>
-          <w:numId w:val="1031"/>
-        </w:numPr>
-      </w:pPr>
-      <w:r>
-        <w:t xml:space="preserve">What is wrong with the following array declaration?</w:t>
+          <w:numId w:val="1033"/>
+        </w:numPr>
+      </w:pPr>
+      <w:r>
+        <w:t xml:space="preserve">In the following, what is the value of the size declarator? What is the value of the index?</w:t>
       </w:r>
     </w:p>
     <w:p>
@@ -15405,7 +16130,22 @@
         <w:rPr>
           <w:rStyle w:val="NormalTok"/>
         </w:rPr>
-        <w:t xml:space="preserve"> books </w:t>
+        <w:t xml:space="preserve"> numbers</w:t>
+      </w:r>
+      <w:r>
+        <w:rPr>
+          <w:rStyle w:val="OperatorTok"/>
+        </w:rPr>
+        <w:t xml:space="preserve">;</w:t>
+      </w:r>
+      <w:r>
+        <w:br/>
+      </w:r>
+      <w:r>
+        <w:rPr>
+          <w:rStyle w:val="NormalTok"/>
+        </w:rPr>
+        <w:t xml:space="preserve">numbers </w:t>
       </w:r>
       <w:r>
         <w:rPr>
@@ -15441,13 +16181,13 @@
         <w:rPr>
           <w:rStyle w:val="OperatorTok"/>
         </w:rPr>
-        <w:t xml:space="preserve">[-</w:t>
+        <w:t xml:space="preserve">[</w:t>
       </w:r>
       <w:r>
         <w:rPr>
           <w:rStyle w:val="DecValTok"/>
         </w:rPr>
-        <w:t xml:space="preserve">1</w:t>
+        <w:t xml:space="preserve">8</w:t>
       </w:r>
       <w:r>
         <w:rPr>
@@ -15455,16 +16195,88 @@
         </w:rPr>
         <w:t xml:space="preserve">];</w:t>
       </w:r>
+      <w:r>
+        <w:br/>
+      </w:r>
+      <w:r>
+        <w:rPr>
+          <w:rStyle w:val="NormalTok"/>
+        </w:rPr>
+        <w:t xml:space="preserve">numbers</w:t>
+      </w:r>
+      <w:r>
+        <w:rPr>
+          <w:rStyle w:val="OperatorTok"/>
+        </w:rPr>
+        <w:t xml:space="preserve">[</w:t>
+      </w:r>
+      <w:r>
+        <w:rPr>
+          <w:rStyle w:val="DecValTok"/>
+        </w:rPr>
+        <w:t xml:space="preserve">4</w:t>
+      </w:r>
+      <w:r>
+        <w:rPr>
+          <w:rStyle w:val="OperatorTok"/>
+        </w:rPr>
+        <w:t xml:space="preserve">]</w:t>
+      </w:r>
+      <w:r>
+        <w:rPr>
+          <w:rStyle w:val="NormalTok"/>
+        </w:rPr>
+        <w:t xml:space="preserve"> </w:t>
+      </w:r>
+      <w:r>
+        <w:rPr>
+          <w:rStyle w:val="OperatorTok"/>
+        </w:rPr>
+        <w:t xml:space="preserve">=</w:t>
+      </w:r>
+      <w:r>
+        <w:rPr>
+          <w:rStyle w:val="NormalTok"/>
+        </w:rPr>
+        <w:t xml:space="preserve"> </w:t>
+      </w:r>
+      <w:r>
+        <w:rPr>
+          <w:rStyle w:val="DecValTok"/>
+        </w:rPr>
+        <w:t xml:space="preserve">9</w:t>
+      </w:r>
+      <w:r>
+        <w:rPr>
+          <w:rStyle w:val="OperatorTok"/>
+        </w:rPr>
+        <w:t xml:space="preserve">;</w:t>
+      </w:r>
     </w:p>
     <w:p>
       <w:pPr>
         <w:numPr>
           <w:ilvl w:val="0"/>
-          <w:numId w:val="1031"/>
-        </w:numPr>
-      </w:pPr>
-      <w:r>
-        <w:t xml:space="preserve">What will be displayed on the screen by the following program?</w:t>
+          <w:numId w:val="1033"/>
+        </w:numPr>
+      </w:pPr>
+      <w:r>
+        <w:t xml:space="preserve">Draw the content of the</w:t>
+      </w:r>
+      <w:r>
+        <w:t xml:space="preserve"> </w:t>
+      </w:r>
+      <w:r>
+        <w:rPr>
+          <w:rStyle w:val="NormalTok"/>
+        </w:rPr>
+        <w:t xml:space="preserve">scores</w:t>
+      </w:r>
+      <w:r>
+        <w:t xml:space="preserve"> </w:t>
+      </w:r>
+      <w:r>
+        <w:t xml:space="preserve">array once those statements have been executed.</w:t>
       </w:r>
     </w:p>
     <w:p>
@@ -15477,8 +16289,208 @@
       </w:pPr>
       <w:r>
         <w:rPr>
+          <w:rStyle w:val="DataTypeTok"/>
+        </w:rPr>
+        <w:t xml:space="preserve">int</w:t>
+      </w:r>
+      <w:r>
+        <w:rPr>
+          <w:rStyle w:val="OperatorTok"/>
+        </w:rPr>
+        <w:t xml:space="preserve">[]</w:t>
+      </w:r>
+      <w:r>
+        <w:rPr>
+          <w:rStyle w:val="NormalTok"/>
+        </w:rPr>
+        <w:t xml:space="preserve"> scores </w:t>
+      </w:r>
+      <w:r>
+        <w:rPr>
+          <w:rStyle w:val="OperatorTok"/>
+        </w:rPr>
+        <w:t xml:space="preserve">=</w:t>
+      </w:r>
+      <w:r>
+        <w:rPr>
+          <w:rStyle w:val="NormalTok"/>
+        </w:rPr>
+        <w:t xml:space="preserve"> </w:t>
+      </w:r>
+      <w:r>
+        <w:rPr>
           <w:rStyle w:val="KeywordTok"/>
         </w:rPr>
+        <w:t xml:space="preserve">new</w:t>
+      </w:r>
+      <w:r>
+        <w:rPr>
+          <w:rStyle w:val="NormalTok"/>
+        </w:rPr>
+        <w:t xml:space="preserve"> </w:t>
+      </w:r>
+      <w:r>
+        <w:rPr>
+          <w:rStyle w:val="DataTypeTok"/>
+        </w:rPr>
+        <w:t xml:space="preserve">int</w:t>
+      </w:r>
+      <w:r>
+        <w:rPr>
+          <w:rStyle w:val="OperatorTok"/>
+        </w:rPr>
+        <w:t xml:space="preserve">[</w:t>
+      </w:r>
+      <w:r>
+        <w:rPr>
+          <w:rStyle w:val="DecValTok"/>
+        </w:rPr>
+        <w:t xml:space="preserve">3</w:t>
+      </w:r>
+      <w:r>
+        <w:rPr>
+          <w:rStyle w:val="OperatorTok"/>
+        </w:rPr>
+        <w:t xml:space="preserve">];</w:t>
+      </w:r>
+      <w:r>
+        <w:br/>
+      </w:r>
+      <w:r>
+        <w:rPr>
+          <w:rStyle w:val="NormalTok"/>
+        </w:rPr>
+        <w:t xml:space="preserve">scores</w:t>
+      </w:r>
+      <w:r>
+        <w:rPr>
+          <w:rStyle w:val="OperatorTok"/>
+        </w:rPr>
+        <w:t xml:space="preserve">[</w:t>
+      </w:r>
+      <w:r>
+        <w:rPr>
+          <w:rStyle w:val="DecValTok"/>
+        </w:rPr>
+        <w:t xml:space="preserve">0</w:t>
+      </w:r>
+      <w:r>
+        <w:rPr>
+          <w:rStyle w:val="OperatorTok"/>
+        </w:rPr>
+        <w:t xml:space="preserve">]</w:t>
+      </w:r>
+      <w:r>
+        <w:rPr>
+          <w:rStyle w:val="NormalTok"/>
+        </w:rPr>
+        <w:t xml:space="preserve"> </w:t>
+      </w:r>
+      <w:r>
+        <w:rPr>
+          <w:rStyle w:val="OperatorTok"/>
+        </w:rPr>
+        <w:t xml:space="preserve">=</w:t>
+      </w:r>
+      <w:r>
+        <w:rPr>
+          <w:rStyle w:val="NormalTok"/>
+        </w:rPr>
+        <w:t xml:space="preserve"> </w:t>
+      </w:r>
+      <w:r>
+        <w:rPr>
+          <w:rStyle w:val="DecValTok"/>
+        </w:rPr>
+        <w:t xml:space="preserve">13</w:t>
+      </w:r>
+      <w:r>
+        <w:rPr>
+          <w:rStyle w:val="OperatorTok"/>
+        </w:rPr>
+        <w:t xml:space="preserve">;</w:t>
+      </w:r>
+      <w:r>
+        <w:br/>
+      </w:r>
+      <w:r>
+        <w:rPr>
+          <w:rStyle w:val="NormalTok"/>
+        </w:rPr>
+        <w:t xml:space="preserve">scores</w:t>
+      </w:r>
+      <w:r>
+        <w:rPr>
+          <w:rStyle w:val="OperatorTok"/>
+        </w:rPr>
+        <w:t xml:space="preserve">[</w:t>
+      </w:r>
+      <w:r>
+        <w:rPr>
+          <w:rStyle w:val="DecValTok"/>
+        </w:rPr>
+        <w:t xml:space="preserve">2</w:t>
+      </w:r>
+      <w:r>
+        <w:rPr>
+          <w:rStyle w:val="OperatorTok"/>
+        </w:rPr>
+        <w:t xml:space="preserve">]</w:t>
+      </w:r>
+      <w:r>
+        <w:rPr>
+          <w:rStyle w:val="NormalTok"/>
+        </w:rPr>
+        <w:t xml:space="preserve"> </w:t>
+      </w:r>
+      <w:r>
+        <w:rPr>
+          <w:rStyle w:val="OperatorTok"/>
+        </w:rPr>
+        <w:t xml:space="preserve">=</w:t>
+      </w:r>
+      <w:r>
+        <w:rPr>
+          <w:rStyle w:val="NormalTok"/>
+        </w:rPr>
+        <w:t xml:space="preserve"> </w:t>
+      </w:r>
+      <w:r>
+        <w:rPr>
+          <w:rStyle w:val="DecValTok"/>
+        </w:rPr>
+        <w:t xml:space="preserve">25</w:t>
+      </w:r>
+      <w:r>
+        <w:rPr>
+          <w:rStyle w:val="OperatorTok"/>
+        </w:rPr>
+        <w:t xml:space="preserve">;</w:t>
+      </w:r>
+    </w:p>
+    <w:p>
+      <w:pPr>
+        <w:numPr>
+          <w:ilvl w:val="0"/>
+          <w:numId w:val="1033"/>
+        </w:numPr>
+      </w:pPr>
+      <w:r>
+        <w:t xml:space="preserve">What will be displayed on the screen by the following program?</w:t>
+      </w:r>
+    </w:p>
+    <w:p>
+      <w:pPr>
+        <w:numPr>
+          <w:ilvl w:val="0"/>
+          <w:numId w:val="1000"/>
+        </w:numPr>
+        <w:pStyle w:val="SourceCode"/>
+      </w:pPr>
+      <w:r>
+        <w:rPr>
+          <w:rStyle w:val="KeywordTok"/>
+        </w:rPr>
         <w:t xml:space="preserve">for</w:t>
       </w:r>
       <w:r>
@@ -15645,7 +16657,7 @@
       <w:pPr>
         <w:numPr>
           <w:ilvl w:val="0"/>
-          <w:numId w:val="1031"/>
+          <w:numId w:val="1033"/>
         </w:numPr>
       </w:pPr>
       <w:r>
@@ -15689,7 +16701,7 @@
       <w:pPr>
         <w:numPr>
           <w:ilvl w:val="0"/>
-          <w:numId w:val="1031"/>
+          <w:numId w:val="1033"/>
         </w:numPr>
       </w:pPr>
       <w:r>
@@ -15733,7 +16745,7 @@
       <w:pPr>
         <w:numPr>
           <w:ilvl w:val="0"/>
-          <w:numId w:val="1031"/>
+          <w:numId w:val="1033"/>
         </w:numPr>
       </w:pPr>
       <w:r>
@@ -15777,7 +16789,7 @@
       <w:pPr>
         <w:numPr>
           <w:ilvl w:val="0"/>
-          <w:numId w:val="1031"/>
+          <w:numId w:val="1033"/>
         </w:numPr>
       </w:pPr>
       <w:r>
@@ -15910,7 +16922,7 @@
       <w:pPr>
         <w:numPr>
           <w:ilvl w:val="0"/>
-          <w:numId w:val="1031"/>
+          <w:numId w:val="1033"/>
         </w:numPr>
       </w:pPr>
       <w:r>
@@ -16304,7 +17316,7 @@
       <w:pPr>
         <w:numPr>
           <w:ilvl w:val="0"/>
-          <w:numId w:val="1031"/>
+          <w:numId w:val="1033"/>
         </w:numPr>
       </w:pPr>
       <w:r>
@@ -16666,7 +17678,7 @@
       <w:pPr>
         <w:numPr>
           <w:ilvl w:val="0"/>
-          <w:numId w:val="1031"/>
+          <w:numId w:val="1033"/>
         </w:numPr>
       </w:pPr>
       <w:r>
@@ -16719,7 +17731,7 @@
       <w:pPr>
         <w:numPr>
           <w:ilvl w:val="0"/>
-          <w:numId w:val="1031"/>
+          <w:numId w:val="1033"/>
         </w:numPr>
       </w:pPr>
       <w:r>
@@ -16745,7 +17757,7 @@
       <w:pPr>
         <w:numPr>
           <w:ilvl w:val="0"/>
-          <w:numId w:val="1031"/>
+          <w:numId w:val="1033"/>
         </w:numPr>
       </w:pPr>
       <w:r>
@@ -16900,7 +17912,7 @@
       <w:pPr>
         <w:numPr>
           <w:ilvl w:val="0"/>
-          <w:numId w:val="1031"/>
+          <w:numId w:val="1033"/>
         </w:numPr>
       </w:pPr>
       <w:r>
@@ -16926,7 +17938,7 @@
       <w:pPr>
         <w:numPr>
           <w:ilvl w:val="0"/>
-          <w:numId w:val="1031"/>
+          <w:numId w:val="1033"/>
         </w:numPr>
       </w:pPr>
       <w:r>
@@ -17165,7 +18177,7 @@
       <w:pPr>
         <w:numPr>
           <w:ilvl w:val="0"/>
-          <w:numId w:val="1031"/>
+          <w:numId w:val="1033"/>
         </w:numPr>
       </w:pPr>
       <w:r>
@@ -17398,7 +18410,7 @@
       <w:pPr>
         <w:numPr>
           <w:ilvl w:val="0"/>
-          <w:numId w:val="1031"/>
+          <w:numId w:val="1033"/>
         </w:numPr>
       </w:pPr>
       <w:r>
@@ -17451,7 +18463,7 @@
       <w:pPr>
         <w:numPr>
           <w:ilvl w:val="0"/>
-          <w:numId w:val="1031"/>
+          <w:numId w:val="1033"/>
         </w:numPr>
       </w:pPr>
       <w:r>
@@ -17504,7 +18516,7 @@
       <w:pPr>
         <w:numPr>
           <w:ilvl w:val="0"/>
-          <w:numId w:val="1031"/>
+          <w:numId w:val="1033"/>
         </w:numPr>
       </w:pPr>
       <w:r>
@@ -17530,7 +18542,7 @@
       <w:pPr>
         <w:numPr>
           <w:ilvl w:val="0"/>
-          <w:numId w:val="1031"/>
+          <w:numId w:val="1033"/>
         </w:numPr>
       </w:pPr>
       <w:r>
@@ -17554,6 +18566,1647 @@
     </w:p>
     <w:bookmarkEnd w:id="37"/>
     <w:bookmarkEnd w:id="38"/>
+    <w:bookmarkStart w:id="41" w:name="quizzes"/>
+    <w:p>
+      <w:pPr>
+        <w:pStyle w:val="Heading1"/>
+      </w:pPr>
+      <w:r>
+        <w:t xml:space="preserve">Quizzes</w:t>
+      </w:r>
+    </w:p>
+    <w:p>
+      <w:pPr>
+        <w:pStyle w:val="FirstParagraph"/>
+      </w:pPr>
+      <w:r>
+        <w:t xml:space="preserve">Those quizzes are given as</w:t>
+      </w:r>
+      <w:r>
+        <w:t xml:space="preserve"> </w:t>
+      </w:r>
+      <w:r>
+        <w:rPr>
+          <w:iCs/>
+          <w:i/>
+        </w:rPr>
+        <w:t xml:space="preserve">examples</w:t>
+      </w:r>
+      <w:r>
+        <w:t xml:space="preserve">, to help you practise.</w:t>
+      </w:r>
+      <w:r>
+        <w:t xml:space="preserve"> </w:t>
+      </w:r>
+      <w:r>
+        <w:t xml:space="preserve">They were given at week 4 and 7.</w:t>
+      </w:r>
+    </w:p>
+    <w:bookmarkStart w:id="39" w:name="quiz-1"/>
+    <w:p>
+      <w:pPr>
+        <w:pStyle w:val="Heading2"/>
+      </w:pPr>
+      <w:r>
+        <w:t xml:space="preserve">Quiz 1</w:t>
+      </w:r>
+    </w:p>
+    <w:p>
+      <w:pPr>
+        <w:numPr>
+          <w:ilvl w:val="0"/>
+          <w:numId w:val="1034"/>
+        </w:numPr>
+      </w:pPr>
+      <w:r>
+        <w:t xml:space="preserve">(3 pts) Give three keywords.</w:t>
+      </w:r>
+    </w:p>
+    <w:p>
+      <w:pPr>
+        <w:numPr>
+          <w:ilvl w:val="0"/>
+          <w:numId w:val="1034"/>
+        </w:numPr>
+      </w:pPr>
+      <w:r>
+        <w:t xml:space="preserve">(4pts) Circle the correct identifiers:</w:t>
+      </w:r>
+    </w:p>
+    <w:p>
+      <w:pPr>
+        <w:numPr>
+          <w:ilvl w:val="1"/>
+          <w:numId w:val="1035"/>
+        </w:numPr>
+        <w:pStyle w:val="Compact"/>
+      </w:pPr>
+      <w:r>
+        <w:rPr>
+          <w:rStyle w:val="VerbatimChar"/>
+        </w:rPr>
+        <w:t xml:space="preserve">%Rate</w:t>
+      </w:r>
+    </w:p>
+    <w:p>
+      <w:pPr>
+        <w:numPr>
+          <w:ilvl w:val="1"/>
+          <w:numId w:val="1035"/>
+        </w:numPr>
+        <w:pStyle w:val="Compact"/>
+      </w:pPr>
+      <w:r>
+        <w:rPr>
+          <w:rStyle w:val="VerbatimChar"/>
+        </w:rPr>
+        <w:t xml:space="preserve">static</w:t>
+      </w:r>
+    </w:p>
+    <w:p>
+      <w:pPr>
+        <w:numPr>
+          <w:ilvl w:val="1"/>
+          <w:numId w:val="1035"/>
+        </w:numPr>
+        <w:pStyle w:val="Compact"/>
+      </w:pPr>
+      <w:r>
+        <w:rPr>
+          <w:rStyle w:val="VerbatimChar"/>
+        </w:rPr>
+        <w:t xml:space="preserve">my-variable</w:t>
+      </w:r>
+    </w:p>
+    <w:p>
+      <w:pPr>
+        <w:numPr>
+          <w:ilvl w:val="1"/>
+          <w:numId w:val="1035"/>
+        </w:numPr>
+        <w:pStyle w:val="Compact"/>
+      </w:pPr>
+      <w:r>
+        <w:rPr>
+          <w:rStyle w:val="VerbatimChar"/>
+        </w:rPr>
+        <w:t xml:space="preserve">User.Input</w:t>
+      </w:r>
+    </w:p>
+    <w:p>
+      <w:pPr>
+        <w:numPr>
+          <w:ilvl w:val="1"/>
+          <w:numId w:val="1035"/>
+        </w:numPr>
+        <w:pStyle w:val="Compact"/>
+      </w:pPr>
+      <w:r>
+        <w:rPr>
+          <w:rStyle w:val="VerbatimChar"/>
+        </w:rPr>
+        <w:t xml:space="preserve">YoUrNaMe21</w:t>
+      </w:r>
+    </w:p>
+    <w:p>
+      <w:pPr>
+        <w:numPr>
+          <w:ilvl w:val="1"/>
+          <w:numId w:val="1035"/>
+        </w:numPr>
+        <w:pStyle w:val="Compact"/>
+      </w:pPr>
+      <w:r>
+        <w:rPr>
+          <w:rStyle w:val="VerbatimChar"/>
+        </w:rPr>
+        <w:t xml:space="preserve">test_train</w:t>
+      </w:r>
+    </w:p>
+    <w:p>
+      <w:pPr>
+        <w:numPr>
+          <w:ilvl w:val="1"/>
+          <w:numId w:val="1035"/>
+        </w:numPr>
+        <w:pStyle w:val="Compact"/>
+      </w:pPr>
+      <w:r>
+        <w:rPr>
+          <w:rStyle w:val="VerbatimChar"/>
+        </w:rPr>
+        <w:t xml:space="preserve">_myIdentifier</w:t>
+      </w:r>
+    </w:p>
+    <w:p>
+      <w:pPr>
+        <w:numPr>
+          <w:ilvl w:val="0"/>
+          <w:numId w:val="1034"/>
+        </w:numPr>
+      </w:pPr>
+      <w:r>
+        <w:t xml:space="preserve">(4 pts) For each of the following, indicate if they are a</w:t>
+      </w:r>
+      <w:r>
+        <w:t xml:space="preserve"> </w:t>
+      </w:r>
+      <w:r>
+        <w:t xml:space="preserve">“</w:t>
+      </w:r>
+      <w:r>
+        <w:t xml:space="preserve">rule</w:t>
+      </w:r>
+      <w:r>
+        <w:t xml:space="preserve">”</w:t>
+      </w:r>
+      <w:r>
+        <w:t xml:space="preserve"> </w:t>
+      </w:r>
+      <w:r>
+        <w:t xml:space="preserve">of C# or a</w:t>
+      </w:r>
+      <w:r>
+        <w:t xml:space="preserve"> </w:t>
+      </w:r>
+      <w:r>
+        <w:t xml:space="preserve">“</w:t>
+      </w:r>
+      <w:r>
+        <w:t xml:space="preserve">convention</w:t>
+      </w:r>
+      <w:r>
+        <w:t xml:space="preserve">”</w:t>
+      </w:r>
+      <w:r>
+        <w:t xml:space="preserve"> </w:t>
+      </w:r>
+      <w:r>
+        <w:t xml:space="preserve">between programers by ticking the appropriate column. The first answer is given as an example.</w:t>
+      </w:r>
+    </w:p>
+    <w:tbl>
+      <w:tblPr>
+        <w:tblStyle w:val="Table"/>
+        <w:tblW w:type="auto" w:w="0"/>
+        <w:tblLook w:firstRow="1" w:lastRow="0" w:firstColumn="0" w:lastColumn="0" w:noHBand="0" w:noVBand="0" w:val="0020"/>
+      </w:tblPr>
+      <w:tblGrid>
+        <w:gridCol w:w="2640"/>
+        <w:gridCol w:w="2640"/>
+        <w:gridCol w:w="2640"/>
+      </w:tblGrid>
+      <w:tr>
+        <w:trPr>
+          <w:tblHeader w:val="true"/>
+        </w:trPr>
+        <w:tc>
+          <w:tcPr/>
+          <w:p>
+            <w:pPr>
+              <w:numPr>
+                <w:ilvl w:val="0"/>
+                <w:numId w:val="1000"/>
+              </w:numPr>
+              <w:pStyle w:val="Compact"/>
+              <w:jc w:val="left"/>
+            </w:pPr>
+            <w:r>
+              <w:t xml:space="preserve">Statement</w:t>
+            </w:r>
+          </w:p>
+        </w:tc>
+        <w:tc>
+          <w:tcPr/>
+          <w:p>
+            <w:pPr>
+              <w:numPr>
+                <w:ilvl w:val="0"/>
+                <w:numId w:val="1000"/>
+              </w:numPr>
+              <w:pStyle w:val="Compact"/>
+              <w:jc w:val="left"/>
+            </w:pPr>
+            <w:r>
+              <w:t xml:space="preserve">Rule</w:t>
+            </w:r>
+          </w:p>
+        </w:tc>
+        <w:tc>
+          <w:tcPr/>
+          <w:p>
+            <w:pPr>
+              <w:numPr>
+                <w:ilvl w:val="0"/>
+                <w:numId w:val="1000"/>
+              </w:numPr>
+              <w:pStyle w:val="Compact"/>
+              <w:jc w:val="left"/>
+            </w:pPr>
+            <w:r>
+              <w:t xml:space="preserve">Convention</w:t>
+            </w:r>
+          </w:p>
+        </w:tc>
+      </w:tr>
+      <w:tr>
+        <w:tc>
+          <w:tcPr/>
+          <w:p>
+            <w:pPr>
+              <w:numPr>
+                <w:ilvl w:val="0"/>
+                <w:numId w:val="1000"/>
+              </w:numPr>
+              <w:pStyle w:val="Compact"/>
+              <w:jc w:val="left"/>
+            </w:pPr>
+            <w:r>
+              <w:t xml:space="preserve">Code should be commented.</w:t>
+            </w:r>
+          </w:p>
+        </w:tc>
+        <w:tc>
+          <w:tcPr/>
+          <w:p>
+            <w:pPr>
+              <w:numPr>
+                <w:ilvl w:val="0"/>
+                <w:numId w:val="1000"/>
+              </w:numPr>
+              <w:pStyle w:val="Compact"/>
+              <w:jc w:val="left"/>
+            </w:pPr>
+            <w:r>
+              <w:t xml:space="preserve">             </w:t>
+            </w:r>
+          </w:p>
+        </w:tc>
+        <w:tc>
+          <w:tcPr/>
+          <w:p>
+            <w:pPr>
+              <w:numPr>
+                <w:ilvl w:val="0"/>
+                <w:numId w:val="1000"/>
+              </w:numPr>
+              <w:pStyle w:val="Compact"/>
+              <w:jc w:val="left"/>
+            </w:pPr>
+            <w:r>
+              <w:t xml:space="preserve">      ✓       </w:t>
+            </w:r>
+          </w:p>
+        </w:tc>
+      </w:tr>
+      <w:tr>
+        <w:tc>
+          <w:tcPr/>
+          <w:p>
+            <w:pPr>
+              <w:numPr>
+                <w:ilvl w:val="0"/>
+                <w:numId w:val="1000"/>
+              </w:numPr>
+              <w:pStyle w:val="Compact"/>
+              <w:jc w:val="left"/>
+            </w:pPr>
+            <w:r>
+              <w:t xml:space="preserve">Case matters.</w:t>
+            </w:r>
+          </w:p>
+        </w:tc>
+        <w:tc>
+          <w:tcPr/>
+          <w:p>
+            <w:pPr>
+              <w:pStyle w:val="Compact"/>
+            </w:pPr>
+          </w:p>
+        </w:tc>
+        <w:tc>
+          <w:tcPr/>
+          <w:p>
+            <w:pPr>
+              <w:pStyle w:val="Compact"/>
+            </w:pPr>
+          </w:p>
+        </w:tc>
+      </w:tr>
+      <w:tr>
+        <w:tc>
+          <w:tcPr/>
+          <w:p>
+            <w:pPr>
+              <w:numPr>
+                <w:ilvl w:val="0"/>
+                <w:numId w:val="1000"/>
+              </w:numPr>
+              <w:pStyle w:val="Compact"/>
+              <w:jc w:val="left"/>
+            </w:pPr>
+            <w:r>
+              <w:t xml:space="preserve">Variable names should be descriptive.</w:t>
+            </w:r>
+          </w:p>
+        </w:tc>
+        <w:tc>
+          <w:tcPr/>
+          <w:p>
+            <w:pPr>
+              <w:pStyle w:val="Compact"/>
+            </w:pPr>
+          </w:p>
+        </w:tc>
+        <w:tc>
+          <w:tcPr/>
+          <w:p>
+            <w:pPr>
+              <w:pStyle w:val="Compact"/>
+            </w:pPr>
+          </w:p>
+        </w:tc>
+      </w:tr>
+      <w:tr>
+        <w:tc>
+          <w:tcPr/>
+          <w:p>
+            <w:pPr>
+              <w:numPr>
+                <w:ilvl w:val="0"/>
+                <w:numId w:val="1000"/>
+              </w:numPr>
+              <w:pStyle w:val="Compact"/>
+              <w:jc w:val="left"/>
+            </w:pPr>
+            <w:r>
+              <w:t xml:space="preserve">Keywords cannot be used as identifiers.</w:t>
+            </w:r>
+          </w:p>
+        </w:tc>
+        <w:tc>
+          <w:tcPr/>
+          <w:p>
+            <w:pPr>
+              <w:pStyle w:val="Compact"/>
+            </w:pPr>
+          </w:p>
+        </w:tc>
+        <w:tc>
+          <w:tcPr/>
+          <w:p>
+            <w:pPr>
+              <w:pStyle w:val="Compact"/>
+            </w:pPr>
+          </w:p>
+        </w:tc>
+      </w:tr>
+      <w:tr>
+        <w:tc>
+          <w:tcPr/>
+          <w:p>
+            <w:pPr>
+              <w:numPr>
+                <w:ilvl w:val="0"/>
+                <w:numId w:val="1000"/>
+              </w:numPr>
+              <w:pStyle w:val="Compact"/>
+              <w:jc w:val="left"/>
+            </w:pPr>
+            <w:r>
+              <w:t xml:space="preserve">Each</w:t>
+            </w:r>
+            <w:r>
+              <w:t xml:space="preserve"> </w:t>
+            </w:r>
+            <w:r>
+              <w:t xml:space="preserve">“</w:t>
+            </w:r>
+            <w:r>
+              <w:t xml:space="preserve">.cs</w:t>
+            </w:r>
+            <w:r>
+              <w:t xml:space="preserve">”</w:t>
+            </w:r>
+            <w:r>
+              <w:t xml:space="preserve"> </w:t>
+            </w:r>
+            <w:r>
+              <w:t xml:space="preserve">file should contain exactly one class.</w:t>
+            </w:r>
+          </w:p>
+        </w:tc>
+        <w:tc>
+          <w:tcPr/>
+          <w:p>
+            <w:pPr>
+              <w:pStyle w:val="Compact"/>
+            </w:pPr>
+          </w:p>
+        </w:tc>
+        <w:tc>
+          <w:tcPr/>
+          <w:p>
+            <w:pPr>
+              <w:pStyle w:val="Compact"/>
+            </w:pPr>
+          </w:p>
+        </w:tc>
+      </w:tr>
+    </w:tbl>
+    <w:p>
+      <w:pPr>
+        <w:numPr>
+          <w:ilvl w:val="0"/>
+          <w:numId w:val="1034"/>
+        </w:numPr>
+      </w:pPr>
+      <w:r>
+        <w:t xml:space="preserve">(4 pts) Write a statement that would display,</w:t>
+      </w:r>
+      <w:r>
+        <w:t xml:space="preserve"> </w:t>
+      </w:r>
+      <w:r>
+        <w:t xml:space="preserve">“</w:t>
+      </w:r>
+      <w:r>
+        <w:t xml:space="preserve">Hi Mom!</w:t>
+      </w:r>
+      <w:r>
+        <w:t xml:space="preserve">”</w:t>
+      </w:r>
+      <w:r>
+        <w:t xml:space="preserve"> </w:t>
+      </w:r>
+      <w:r>
+        <w:t xml:space="preserve">(</w:t>
+      </w:r>
+      <w:r>
+        <w:rPr>
+          <w:iCs/>
+          <w:i/>
+        </w:rPr>
+        <w:t xml:space="preserve">with</w:t>
+      </w:r>
+      <w:r>
+        <w:t xml:space="preserve"> </w:t>
+      </w:r>
+      <w:r>
+        <w:t xml:space="preserve">the quotes) followed by a new line on the screen.</w:t>
+      </w:r>
+    </w:p>
+    <w:p>
+      <w:pPr>
+        <w:numPr>
+          <w:ilvl w:val="0"/>
+          <w:numId w:val="1034"/>
+        </w:numPr>
+      </w:pPr>
+      <w:r>
+        <w:t xml:space="preserve">(5 pts) Write a series of statements that would</w:t>
+      </w:r>
+    </w:p>
+    <w:p>
+      <w:pPr>
+        <w:numPr>
+          <w:ilvl w:val="1"/>
+          <w:numId w:val="1036"/>
+        </w:numPr>
+        <w:pStyle w:val="Compact"/>
+      </w:pPr>
+      <w:r>
+        <w:t xml:space="preserve">declare an</w:t>
+      </w:r>
+      <w:r>
+        <w:t xml:space="preserve"> </w:t>
+      </w:r>
+      <w:r>
+        <w:rPr>
+          <w:rStyle w:val="DataTypeTok"/>
+        </w:rPr>
+        <w:t xml:space="preserve">int</w:t>
+      </w:r>
+      <w:r>
+        <w:t xml:space="preserve"> </w:t>
+      </w:r>
+      <w:r>
+        <w:t xml:space="preserve">variable called</w:t>
+      </w:r>
+      <w:r>
+        <w:t xml:space="preserve"> </w:t>
+      </w:r>
+      <w:r>
+        <w:t xml:space="preserve">“</w:t>
+      </w:r>
+      <w:r>
+        <w:t xml:space="preserve">myAge</w:t>
+      </w:r>
+      <w:r>
+        <w:t xml:space="preserve">”</w:t>
+      </w:r>
+      <w:r>
+        <w:t xml:space="preserve">,</w:t>
+      </w:r>
+    </w:p>
+    <w:p>
+      <w:pPr>
+        <w:numPr>
+          <w:ilvl w:val="1"/>
+          <w:numId w:val="1036"/>
+        </w:numPr>
+        <w:pStyle w:val="Compact"/>
+      </w:pPr>
+      <w:r>
+        <w:t xml:space="preserve">assign your age to that variable,</w:t>
+      </w:r>
+    </w:p>
+    <w:p>
+      <w:pPr>
+        <w:numPr>
+          <w:ilvl w:val="1"/>
+          <w:numId w:val="1036"/>
+        </w:numPr>
+        <w:pStyle w:val="Compact"/>
+      </w:pPr>
+      <w:r>
+        <w:t xml:space="preserve">display</w:t>
+      </w:r>
+      <w:r>
+        <w:t xml:space="preserve"> </w:t>
+      </w:r>
+      <w:r>
+        <w:t xml:space="preserve">“</w:t>
+      </w:r>
+      <w:r>
+        <w:t xml:space="preserve">My age is</w:t>
+      </w:r>
+      <w:r>
+        <w:t xml:space="preserve">”</w:t>
+      </w:r>
+      <w:r>
+        <w:t xml:space="preserve">, the value of the</w:t>
+      </w:r>
+      <w:r>
+        <w:t xml:space="preserve"> </w:t>
+      </w:r>
+      <w:r>
+        <w:t xml:space="preserve">“</w:t>
+      </w:r>
+      <w:r>
+        <w:t xml:space="preserve">myAge</w:t>
+      </w:r>
+      <w:r>
+        <w:t xml:space="preserve">”</w:t>
+      </w:r>
+      <w:r>
+        <w:t xml:space="preserve"> </w:t>
+      </w:r>
+      <w:r>
+        <w:t xml:space="preserve">variable, a period, and finally a new line.</w:t>
+      </w:r>
+    </w:p>
+    <w:p>
+      <w:pPr>
+        <w:numPr>
+          <w:ilvl w:val="0"/>
+          <w:numId w:val="1034"/>
+        </w:numPr>
+      </w:pPr>
+      <w:r>
+        <w:t xml:space="preserve">(Bonus) Give examples of situations where the adage</w:t>
+      </w:r>
+      <w:r>
+        <w:t xml:space="preserve"> </w:t>
+      </w:r>
+      <w:r>
+        <w:t xml:space="preserve">“</w:t>
+      </w:r>
+      <w:r>
+        <w:rPr>
+          <w:iCs/>
+          <w:i/>
+        </w:rPr>
+        <w:t xml:space="preserve">Spaces and new lines don’t matter in programs</w:t>
+      </w:r>
+      <w:r>
+        <w:t xml:space="preserve">”</w:t>
+      </w:r>
+      <w:r>
+        <w:t xml:space="preserve"> </w:t>
+      </w:r>
+      <w:r>
+        <w:t xml:space="preserve">is actually erroneous.</w:t>
+      </w:r>
+    </w:p>
+    <w:bookmarkEnd w:id="39"/>
+    <w:bookmarkStart w:id="40" w:name="quiz-2"/>
+    <w:p>
+      <w:pPr>
+        <w:pStyle w:val="Heading2"/>
+      </w:pPr>
+      <w:r>
+        <w:t xml:space="preserve">Quiz 2</w:t>
+      </w:r>
+    </w:p>
+    <w:p>
+      <w:pPr>
+        <w:numPr>
+          <w:ilvl w:val="0"/>
+          <w:numId w:val="1037"/>
+        </w:numPr>
+      </w:pPr>
+      <w:r>
+        <w:t xml:space="preserve">(2 pts) What is the relational operator used to determine whenever two values are equal?</w:t>
+      </w:r>
+    </w:p>
+    <w:p>
+      <w:pPr>
+        <w:numPr>
+          <w:ilvl w:val="0"/>
+          <w:numId w:val="1037"/>
+        </w:numPr>
+      </w:pPr>
+      <w:r>
+        <w:t xml:space="preserve">(5pts) Write a</w:t>
+      </w:r>
+      <w:r>
+        <w:t xml:space="preserve"> </w:t>
+      </w:r>
+      <w:r>
+        <w:rPr>
+          <w:rStyle w:val="NormalTok"/>
+        </w:rPr>
+        <w:t xml:space="preserve">boolean</w:t>
+      </w:r>
+      <w:r>
+        <w:t xml:space="preserve"> </w:t>
+      </w:r>
+      <w:r>
+        <w:t xml:space="preserve">expression that evaluates to</w:t>
+      </w:r>
+      <w:r>
+        <w:t xml:space="preserve"> </w:t>
+      </w:r>
+      <w:r>
+        <w:rPr>
+          <w:rStyle w:val="KeywordTok"/>
+        </w:rPr>
+        <w:t xml:space="preserve">true</w:t>
+      </w:r>
+      <w:r>
+        <w:t xml:space="preserve"> </w:t>
+      </w:r>
+      <w:r>
+        <w:t xml:space="preserve">if a variable</w:t>
+      </w:r>
+      <w:r>
+        <w:t xml:space="preserve"> </w:t>
+      </w:r>
+      <w:r>
+        <w:rPr>
+          <w:rStyle w:val="NormalTok"/>
+        </w:rPr>
+        <w:t xml:space="preserve">x</w:t>
+      </w:r>
+      <w:r>
+        <w:t xml:space="preserve"> </w:t>
+      </w:r>
+      <w:r>
+        <w:t xml:space="preserve">is between -10 (excluded) and 10 (included).</w:t>
+      </w:r>
+    </w:p>
+    <w:p>
+      <w:pPr>
+        <w:numPr>
+          <w:ilvl w:val="0"/>
+          <w:numId w:val="1037"/>
+        </w:numPr>
+      </w:pPr>
+      <w:r>
+        <w:t xml:space="preserve">(3 pts) What will be displayed on the screen by the following program?</w:t>
+      </w:r>
+    </w:p>
+    <w:p>
+      <w:pPr>
+        <w:numPr>
+          <w:ilvl w:val="0"/>
+          <w:numId w:val="1000"/>
+        </w:numPr>
+        <w:pStyle w:val="SourceCode"/>
+      </w:pPr>
+      <w:r>
+        <w:rPr>
+          <w:rStyle w:val="DataTypeTok"/>
+        </w:rPr>
+        <w:t xml:space="preserve">int</w:t>
+      </w:r>
+      <w:r>
+        <w:rPr>
+          <w:rStyle w:val="NormalTok"/>
+        </w:rPr>
+        <w:t xml:space="preserve"> x </w:t>
+      </w:r>
+      <w:r>
+        <w:rPr>
+          <w:rStyle w:val="OperatorTok"/>
+        </w:rPr>
+        <w:t xml:space="preserve">=</w:t>
+      </w:r>
+      <w:r>
+        <w:rPr>
+          <w:rStyle w:val="NormalTok"/>
+        </w:rPr>
+        <w:t xml:space="preserve"> </w:t>
+      </w:r>
+      <w:r>
+        <w:rPr>
+          <w:rStyle w:val="DecValTok"/>
+        </w:rPr>
+        <w:t xml:space="preserve">5</w:t>
+      </w:r>
+      <w:r>
+        <w:rPr>
+          <w:rStyle w:val="OperatorTok"/>
+        </w:rPr>
+        <w:t xml:space="preserve">,</w:t>
+      </w:r>
+      <w:r>
+        <w:rPr>
+          <w:rStyle w:val="NormalTok"/>
+        </w:rPr>
+        <w:t xml:space="preserve"> y </w:t>
+      </w:r>
+      <w:r>
+        <w:rPr>
+          <w:rStyle w:val="OperatorTok"/>
+        </w:rPr>
+        <w:t xml:space="preserve">=</w:t>
+      </w:r>
+      <w:r>
+        <w:rPr>
+          <w:rStyle w:val="NormalTok"/>
+        </w:rPr>
+        <w:t xml:space="preserve"> </w:t>
+      </w:r>
+      <w:r>
+        <w:rPr>
+          <w:rStyle w:val="DecValTok"/>
+        </w:rPr>
+        <w:t xml:space="preserve">1</w:t>
+      </w:r>
+      <w:r>
+        <w:rPr>
+          <w:rStyle w:val="OperatorTok"/>
+        </w:rPr>
+        <w:t xml:space="preserve">,</w:t>
+      </w:r>
+      <w:r>
+        <w:rPr>
+          <w:rStyle w:val="NormalTok"/>
+        </w:rPr>
+        <w:t xml:space="preserve"> z </w:t>
+      </w:r>
+      <w:r>
+        <w:rPr>
+          <w:rStyle w:val="OperatorTok"/>
+        </w:rPr>
+        <w:t xml:space="preserve">=</w:t>
+      </w:r>
+      <w:r>
+        <w:rPr>
+          <w:rStyle w:val="NormalTok"/>
+        </w:rPr>
+        <w:t xml:space="preserve"> </w:t>
+      </w:r>
+      <w:r>
+        <w:rPr>
+          <w:rStyle w:val="DecValTok"/>
+        </w:rPr>
+        <w:t xml:space="preserve">2</w:t>
+      </w:r>
+      <w:r>
+        <w:rPr>
+          <w:rStyle w:val="OperatorTok"/>
+        </w:rPr>
+        <w:t xml:space="preserve">;</w:t>
+      </w:r>
+      <w:r>
+        <w:br/>
+      </w:r>
+      <w:r>
+        <w:rPr>
+          <w:rStyle w:val="KeywordTok"/>
+        </w:rPr>
+        <w:t xml:space="preserve">if</w:t>
+      </w:r>
+      <w:r>
+        <w:rPr>
+          <w:rStyle w:val="NormalTok"/>
+        </w:rPr>
+        <w:t xml:space="preserve"> </w:t>
+      </w:r>
+      <w:r>
+        <w:rPr>
+          <w:rStyle w:val="OperatorTok"/>
+        </w:rPr>
+        <w:t xml:space="preserve">(</w:t>
+      </w:r>
+      <w:r>
+        <w:rPr>
+          <w:rStyle w:val="NormalTok"/>
+        </w:rPr>
+        <w:t xml:space="preserve">x </w:t>
+      </w:r>
+      <w:r>
+        <w:rPr>
+          <w:rStyle w:val="OperatorTok"/>
+        </w:rPr>
+        <w:t xml:space="preserve">!=</w:t>
+      </w:r>
+      <w:r>
+        <w:rPr>
+          <w:rStyle w:val="NormalTok"/>
+        </w:rPr>
+        <w:t xml:space="preserve"> z </w:t>
+      </w:r>
+      <w:r>
+        <w:rPr>
+          <w:rStyle w:val="OperatorTok"/>
+        </w:rPr>
+        <w:t xml:space="preserve">||</w:t>
+      </w:r>
+      <w:r>
+        <w:rPr>
+          <w:rStyle w:val="NormalTok"/>
+        </w:rPr>
+        <w:t xml:space="preserve"> y </w:t>
+      </w:r>
+      <w:r>
+        <w:rPr>
+          <w:rStyle w:val="OperatorTok"/>
+        </w:rPr>
+        <w:t xml:space="preserve">&lt;</w:t>
+      </w:r>
+      <w:r>
+        <w:rPr>
+          <w:rStyle w:val="NormalTok"/>
+        </w:rPr>
+        <w:t xml:space="preserve"> z </w:t>
+      </w:r>
+      <w:r>
+        <w:rPr>
+          <w:rStyle w:val="OperatorTok"/>
+        </w:rPr>
+        <w:t xml:space="preserve">)</w:t>
+      </w:r>
+      <w:r>
+        <w:rPr>
+          <w:rStyle w:val="NormalTok"/>
+        </w:rPr>
+        <w:t xml:space="preserve"> </w:t>
+      </w:r>
+      <w:r>
+        <w:rPr>
+          <w:rStyle w:val="OperatorTok"/>
+        </w:rPr>
+        <w:t xml:space="preserve">{</w:t>
+      </w:r>
+      <w:r>
+        <w:rPr>
+          <w:rStyle w:val="NormalTok"/>
+        </w:rPr>
+        <w:t xml:space="preserve">x </w:t>
+      </w:r>
+      <w:r>
+        <w:rPr>
+          <w:rStyle w:val="OperatorTok"/>
+        </w:rPr>
+        <w:t xml:space="preserve">+=</w:t>
+      </w:r>
+      <w:r>
+        <w:rPr>
+          <w:rStyle w:val="NormalTok"/>
+        </w:rPr>
+        <w:t xml:space="preserve"> y</w:t>
+      </w:r>
+      <w:r>
+        <w:rPr>
+          <w:rStyle w:val="OperatorTok"/>
+        </w:rPr>
+        <w:t xml:space="preserve">;}</w:t>
+      </w:r>
+      <w:r>
+        <w:br/>
+      </w:r>
+      <w:r>
+        <w:rPr>
+          <w:rStyle w:val="KeywordTok"/>
+        </w:rPr>
+        <w:t xml:space="preserve">if</w:t>
+      </w:r>
+      <w:r>
+        <w:rPr>
+          <w:rStyle w:val="NormalTok"/>
+        </w:rPr>
+        <w:t xml:space="preserve"> </w:t>
+      </w:r>
+      <w:r>
+        <w:rPr>
+          <w:rStyle w:val="OperatorTok"/>
+        </w:rPr>
+        <w:t xml:space="preserve">(</w:t>
+      </w:r>
+      <w:r>
+        <w:rPr>
+          <w:rStyle w:val="NormalTok"/>
+        </w:rPr>
+        <w:t xml:space="preserve">z </w:t>
+      </w:r>
+      <w:r>
+        <w:rPr>
+          <w:rStyle w:val="OperatorTok"/>
+        </w:rPr>
+        <w:t xml:space="preserve">&gt;</w:t>
+      </w:r>
+      <w:r>
+        <w:rPr>
+          <w:rStyle w:val="NormalTok"/>
+        </w:rPr>
+        <w:t xml:space="preserve"> y</w:t>
+      </w:r>
+      <w:r>
+        <w:rPr>
+          <w:rStyle w:val="OperatorTok"/>
+        </w:rPr>
+        <w:t xml:space="preserve">)</w:t>
+      </w:r>
+      <w:r>
+        <w:rPr>
+          <w:rStyle w:val="NormalTok"/>
+        </w:rPr>
+        <w:t xml:space="preserve"> </w:t>
+      </w:r>
+      <w:r>
+        <w:rPr>
+          <w:rStyle w:val="OperatorTok"/>
+        </w:rPr>
+        <w:t xml:space="preserve">{</w:t>
+      </w:r>
+      <w:r>
+        <w:rPr>
+          <w:rStyle w:val="KeywordTok"/>
+        </w:rPr>
+        <w:t xml:space="preserve">if</w:t>
+      </w:r>
+      <w:r>
+        <w:rPr>
+          <w:rStyle w:val="NormalTok"/>
+        </w:rPr>
+        <w:t xml:space="preserve"> </w:t>
+      </w:r>
+      <w:r>
+        <w:rPr>
+          <w:rStyle w:val="OperatorTok"/>
+        </w:rPr>
+        <w:t xml:space="preserve">(</w:t>
+      </w:r>
+      <w:r>
+        <w:rPr>
+          <w:rStyle w:val="NormalTok"/>
+        </w:rPr>
+        <w:t xml:space="preserve">z </w:t>
+      </w:r>
+      <w:r>
+        <w:rPr>
+          <w:rStyle w:val="OperatorTok"/>
+        </w:rPr>
+        <w:t xml:space="preserve">%</w:t>
+      </w:r>
+      <w:r>
+        <w:rPr>
+          <w:rStyle w:val="NormalTok"/>
+        </w:rPr>
+        <w:t xml:space="preserve"> </w:t>
+      </w:r>
+      <w:r>
+        <w:rPr>
+          <w:rStyle w:val="DecValTok"/>
+        </w:rPr>
+        <w:t xml:space="preserve">2</w:t>
+      </w:r>
+      <w:r>
+        <w:rPr>
+          <w:rStyle w:val="NormalTok"/>
+        </w:rPr>
+        <w:t xml:space="preserve"> </w:t>
+      </w:r>
+      <w:r>
+        <w:rPr>
+          <w:rStyle w:val="OperatorTok"/>
+        </w:rPr>
+        <w:t xml:space="preserve">==</w:t>
+      </w:r>
+      <w:r>
+        <w:rPr>
+          <w:rStyle w:val="NormalTok"/>
+        </w:rPr>
+        <w:t xml:space="preserve"> </w:t>
+      </w:r>
+      <w:r>
+        <w:rPr>
+          <w:rStyle w:val="DecValTok"/>
+        </w:rPr>
+        <w:t xml:space="preserve">0</w:t>
+      </w:r>
+      <w:r>
+        <w:rPr>
+          <w:rStyle w:val="OperatorTok"/>
+        </w:rPr>
+        <w:t xml:space="preserve">)</w:t>
+      </w:r>
+      <w:r>
+        <w:rPr>
+          <w:rStyle w:val="NormalTok"/>
+        </w:rPr>
+        <w:t xml:space="preserve"> </w:t>
+      </w:r>
+      <w:r>
+        <w:rPr>
+          <w:rStyle w:val="OperatorTok"/>
+        </w:rPr>
+        <w:t xml:space="preserve">{</w:t>
+      </w:r>
+      <w:r>
+        <w:rPr>
+          <w:rStyle w:val="NormalTok"/>
+        </w:rPr>
+        <w:t xml:space="preserve">z </w:t>
+      </w:r>
+      <w:r>
+        <w:rPr>
+          <w:rStyle w:val="OperatorTok"/>
+        </w:rPr>
+        <w:t xml:space="preserve">-=</w:t>
+      </w:r>
+      <w:r>
+        <w:rPr>
+          <w:rStyle w:val="NormalTok"/>
+        </w:rPr>
+        <w:t xml:space="preserve"> </w:t>
+      </w:r>
+      <w:r>
+        <w:rPr>
+          <w:rStyle w:val="DecValTok"/>
+        </w:rPr>
+        <w:t xml:space="preserve">3</w:t>
+      </w:r>
+      <w:r>
+        <w:rPr>
+          <w:rStyle w:val="OperatorTok"/>
+        </w:rPr>
+        <w:t xml:space="preserve">;}</w:t>
+      </w:r>
+      <w:r>
+        <w:rPr>
+          <w:rStyle w:val="NormalTok"/>
+        </w:rPr>
+        <w:t xml:space="preserve"> </w:t>
+      </w:r>
+      <w:r>
+        <w:rPr>
+          <w:rStyle w:val="KeywordTok"/>
+        </w:rPr>
+        <w:t xml:space="preserve">else</w:t>
+      </w:r>
+      <w:r>
+        <w:rPr>
+          <w:rStyle w:val="NormalTok"/>
+        </w:rPr>
+        <w:t xml:space="preserve"> </w:t>
+      </w:r>
+      <w:r>
+        <w:rPr>
+          <w:rStyle w:val="OperatorTok"/>
+        </w:rPr>
+        <w:t xml:space="preserve">{</w:t>
+      </w:r>
+      <w:r>
+        <w:rPr>
+          <w:rStyle w:val="NormalTok"/>
+        </w:rPr>
+        <w:t xml:space="preserve">z </w:t>
+      </w:r>
+      <w:r>
+        <w:rPr>
+          <w:rStyle w:val="OperatorTok"/>
+        </w:rPr>
+        <w:t xml:space="preserve">+=</w:t>
+      </w:r>
+      <w:r>
+        <w:rPr>
+          <w:rStyle w:val="NormalTok"/>
+        </w:rPr>
+        <w:t xml:space="preserve"> x</w:t>
+      </w:r>
+      <w:r>
+        <w:rPr>
+          <w:rStyle w:val="OperatorTok"/>
+        </w:rPr>
+        <w:t xml:space="preserve">;}}</w:t>
+      </w:r>
+      <w:r>
+        <w:rPr>
+          <w:rStyle w:val="NormalTok"/>
+        </w:rPr>
+        <w:t xml:space="preserve"> </w:t>
+      </w:r>
+      <w:r>
+        <w:rPr>
+          <w:rStyle w:val="KeywordTok"/>
+        </w:rPr>
+        <w:t xml:space="preserve">else</w:t>
+      </w:r>
+      <w:r>
+        <w:rPr>
+          <w:rStyle w:val="NormalTok"/>
+        </w:rPr>
+        <w:t xml:space="preserve"> </w:t>
+      </w:r>
+      <w:r>
+        <w:rPr>
+          <w:rStyle w:val="OperatorTok"/>
+        </w:rPr>
+        <w:t xml:space="preserve">{</w:t>
+      </w:r>
+      <w:r>
+        <w:rPr>
+          <w:rStyle w:val="NormalTok"/>
+        </w:rPr>
+        <w:t xml:space="preserve">x </w:t>
+      </w:r>
+      <w:r>
+        <w:rPr>
+          <w:rStyle w:val="OperatorTok"/>
+        </w:rPr>
+        <w:t xml:space="preserve">=</w:t>
+      </w:r>
+      <w:r>
+        <w:rPr>
+          <w:rStyle w:val="NormalTok"/>
+        </w:rPr>
+        <w:t xml:space="preserve"> y </w:t>
+      </w:r>
+      <w:r>
+        <w:rPr>
+          <w:rStyle w:val="OperatorTok"/>
+        </w:rPr>
+        <w:t xml:space="preserve">+</w:t>
+      </w:r>
+      <w:r>
+        <w:rPr>
+          <w:rStyle w:val="NormalTok"/>
+        </w:rPr>
+        <w:t xml:space="preserve"> z</w:t>
+      </w:r>
+      <w:r>
+        <w:rPr>
+          <w:rStyle w:val="OperatorTok"/>
+        </w:rPr>
+        <w:t xml:space="preserve">;}</w:t>
+      </w:r>
+      <w:r>
+        <w:br/>
+      </w:r>
+      <w:r>
+        <w:rPr>
+          <w:rStyle w:val="NormalTok"/>
+        </w:rPr>
+        <w:t xml:space="preserve">Console</w:t>
+      </w:r>
+      <w:r>
+        <w:rPr>
+          <w:rStyle w:val="OperatorTok"/>
+        </w:rPr>
+        <w:t xml:space="preserve">.</w:t>
+      </w:r>
+      <w:r>
+        <w:rPr>
+          <w:rStyle w:val="FunctionTok"/>
+        </w:rPr>
+        <w:t xml:space="preserve">WriteLine</w:t>
+      </w:r>
+      <w:r>
+        <w:rPr>
+          <w:rStyle w:val="OperatorTok"/>
+        </w:rPr>
+        <w:t xml:space="preserve">(</w:t>
+      </w:r>
+      <w:r>
+        <w:rPr>
+          <w:rStyle w:val="NormalTok"/>
+        </w:rPr>
+        <w:t xml:space="preserve">$</w:t>
+      </w:r>
+      <w:r>
+        <w:rPr>
+          <w:rStyle w:val="StringTok"/>
+        </w:rPr>
+        <w:t xml:space="preserve">"x is {x}, y is {y}, and z is {z}."</w:t>
+      </w:r>
+      <w:r>
+        <w:rPr>
+          <w:rStyle w:val="OperatorTok"/>
+        </w:rPr>
+        <w:t xml:space="preserve">);</w:t>
+      </w:r>
+    </w:p>
+    <w:p>
+      <w:pPr>
+        <w:numPr>
+          <w:ilvl w:val="0"/>
+          <w:numId w:val="1037"/>
+        </w:numPr>
+      </w:pPr>
+      <w:r>
+        <w:t xml:space="preserve">(8 pts) Assume we initialized a</w:t>
+      </w:r>
+      <w:r>
+        <w:t xml:space="preserve"> </w:t>
+      </w:r>
+      <w:r>
+        <w:rPr>
+          <w:rStyle w:val="DataTypeTok"/>
+        </w:rPr>
+        <w:t xml:space="preserve">string</w:t>
+      </w:r>
+      <w:r>
+        <w:t xml:space="preserve"> </w:t>
+      </w:r>
+      <w:r>
+        <w:t xml:space="preserve">variable named</w:t>
+      </w:r>
+      <w:r>
+        <w:t xml:space="preserve"> </w:t>
+      </w:r>
+      <w:r>
+        <w:rPr>
+          <w:rStyle w:val="NormalTok"/>
+        </w:rPr>
+        <w:t xml:space="preserve">month</w:t>
+      </w:r>
+      <w:r>
+        <w:t xml:space="preserve"> </w:t>
+      </w:r>
+      <w:r>
+        <w:t xml:space="preserve">and a</w:t>
+      </w:r>
+      <w:r>
+        <w:t xml:space="preserve"> </w:t>
+      </w:r>
+      <w:r>
+        <w:rPr>
+          <w:rStyle w:val="DataTypeTok"/>
+        </w:rPr>
+        <w:t xml:space="preserve">double</w:t>
+      </w:r>
+      <w:r>
+        <w:t xml:space="preserve"> </w:t>
+      </w:r>
+      <w:r>
+        <w:t xml:space="preserve">variable named</w:t>
+      </w:r>
+      <w:r>
+        <w:t xml:space="preserve"> </w:t>
+      </w:r>
+      <w:r>
+        <w:rPr>
+          <w:rStyle w:val="NormalTok"/>
+        </w:rPr>
+        <w:t xml:space="preserve">temperature</w:t>
+      </w:r>
+      <w:r>
+        <w:t xml:space="preserve">. Write a series of statements that will display</w:t>
+      </w:r>
+      <w:r>
+        <w:t xml:space="preserve"> </w:t>
+      </w:r>
+      <w:r>
+        <w:rPr>
+          <w:iCs/>
+          <w:i/>
+        </w:rPr>
+        <w:t xml:space="preserve">exactly</w:t>
+      </w:r>
+      <w:r>
+        <w:t xml:space="preserve"> </w:t>
+      </w:r>
+      <w:r>
+        <w:t xml:space="preserve">one of the following messages:</w:t>
+      </w:r>
+      <w:r>
+        <w:t xml:space="preserve"> </w:t>
+      </w:r>
+      <w:r>
+        <w:t xml:space="preserve">“</w:t>
+      </w:r>
+      <w:r>
+        <w:t xml:space="preserve">What a nice summer day!</w:t>
+      </w:r>
+      <w:r>
+        <w:t xml:space="preserve">”</w:t>
+      </w:r>
+      <w:r>
+        <w:t xml:space="preserve"> </w:t>
+      </w:r>
+      <w:r>
+        <w:t xml:space="preserve">if</w:t>
+      </w:r>
+      <w:r>
+        <w:t xml:space="preserve"> </w:t>
+      </w:r>
+      <w:r>
+        <w:rPr>
+          <w:rStyle w:val="NormalTok"/>
+        </w:rPr>
+        <w:t xml:space="preserve">month</w:t>
+      </w:r>
+      <w:r>
+        <w:t xml:space="preserve"> </w:t>
+      </w:r>
+      <w:r>
+        <w:t xml:space="preserve">is</w:t>
+      </w:r>
+      <w:r>
+        <w:t xml:space="preserve"> </w:t>
+      </w:r>
+      <w:r>
+        <w:t xml:space="preserve">“</w:t>
+      </w:r>
+      <w:r>
+        <w:t xml:space="preserve">July</w:t>
+      </w:r>
+      <w:r>
+        <w:t xml:space="preserve">”</w:t>
+      </w:r>
+      <w:r>
+        <w:t xml:space="preserve"> </w:t>
+      </w:r>
+      <w:r>
+        <w:t xml:space="preserve">and</w:t>
+      </w:r>
+      <w:r>
+        <w:t xml:space="preserve"> </w:t>
+      </w:r>
+      <w:r>
+        <w:rPr>
+          <w:rStyle w:val="NormalTok"/>
+        </w:rPr>
+        <w:t xml:space="preserve">temperature</w:t>
+      </w:r>
+      <w:r>
+        <w:t xml:space="preserve"> </w:t>
+      </w:r>
+      <w:r>
+        <w:t xml:space="preserve">is less than 90 (included);</w:t>
+      </w:r>
+      <w:r>
+        <w:t xml:space="preserve"> </w:t>
+      </w:r>
+      <w:r>
+        <w:t xml:space="preserve">“</w:t>
+      </w:r>
+      <w:r>
+        <w:t xml:space="preserve">Better wear a jacket</w:t>
+      </w:r>
+      <w:r>
+        <w:t xml:space="preserve">”</w:t>
+      </w:r>
+      <w:r>
+        <w:t xml:space="preserve"> </w:t>
+      </w:r>
+      <w:r>
+        <w:t xml:space="preserve">if</w:t>
+      </w:r>
+      <w:r>
+        <w:t xml:space="preserve"> </w:t>
+      </w:r>
+      <w:r>
+        <w:rPr>
+          <w:rStyle w:val="NormalTok"/>
+        </w:rPr>
+        <w:t xml:space="preserve">temperature</w:t>
+      </w:r>
+      <w:r>
+        <w:t xml:space="preserve"> </w:t>
+      </w:r>
+      <w:r>
+        <w:t xml:space="preserve">is between 45 and 60 (both included);</w:t>
+      </w:r>
+      <w:r>
+        <w:t xml:space="preserve"> </w:t>
+      </w:r>
+      <w:r>
+        <w:t xml:space="preserve">“</w:t>
+      </w:r>
+      <w:r>
+        <w:t xml:space="preserve">Happy holidays!</w:t>
+      </w:r>
+      <w:r>
+        <w:t xml:space="preserve">”</w:t>
+      </w:r>
+      <w:r>
+        <w:t xml:space="preserve"> </w:t>
+      </w:r>
+      <w:r>
+        <w:t xml:space="preserve">if</w:t>
+      </w:r>
+      <w:r>
+        <w:t xml:space="preserve"> </w:t>
+      </w:r>
+      <w:r>
+        <w:rPr>
+          <w:rStyle w:val="NormalTok"/>
+        </w:rPr>
+        <w:t xml:space="preserve">month</w:t>
+      </w:r>
+      <w:r>
+        <w:t xml:space="preserve"> </w:t>
+      </w:r>
+      <w:r>
+        <w:t xml:space="preserve">is</w:t>
+      </w:r>
+      <w:r>
+        <w:t xml:space="preserve"> </w:t>
+      </w:r>
+      <w:r>
+        <w:t xml:space="preserve">“</w:t>
+      </w:r>
+      <w:r>
+        <w:t xml:space="preserve">December</w:t>
+      </w:r>
+      <w:r>
+        <w:t xml:space="preserve">”</w:t>
+      </w:r>
+      <w:r>
+        <w:t xml:space="preserve">; or</w:t>
+      </w:r>
+      <w:r>
+        <w:t xml:space="preserve"> </w:t>
+      </w:r>
+      <w:r>
+        <w:t xml:space="preserve">“</w:t>
+      </w:r>
+      <w:r>
+        <w:t xml:space="preserve">Have a nice day</w:t>
+      </w:r>
+      <w:r>
+        <w:t xml:space="preserve">”</w:t>
+      </w:r>
+      <w:r>
+        <w:t xml:space="preserve"> </w:t>
+      </w:r>
+      <w:r>
+        <w:t xml:space="preserve">otherwise.</w:t>
+      </w:r>
+    </w:p>
+    <w:p>
+      <w:pPr>
+        <w:numPr>
+          <w:ilvl w:val="0"/>
+          <w:numId w:val="1037"/>
+        </w:numPr>
+      </w:pPr>
+      <w:r>
+        <w:t xml:space="preserve">(Bonus) Give a program that displays</w:t>
+      </w:r>
+      <w:r>
+        <w:t xml:space="preserve"> </w:t>
+      </w:r>
+      <w:r>
+        <w:t xml:space="preserve">“</w:t>
+      </w:r>
+      <w:r>
+        <w:t xml:space="preserve">Leap year</w:t>
+      </w:r>
+      <w:r>
+        <w:t xml:space="preserve">”</w:t>
+      </w:r>
+      <w:r>
+        <w:t xml:space="preserve"> </w:t>
+      </w:r>
+      <w:r>
+        <w:t xml:space="preserve">if a</w:t>
+      </w:r>
+      <w:r>
+        <w:t xml:space="preserve"> </w:t>
+      </w:r>
+      <w:r>
+        <w:rPr>
+          <w:rStyle w:val="NormalTok"/>
+        </w:rPr>
+        <w:t xml:space="preserve">year</w:t>
+      </w:r>
+      <w:r>
+        <w:t xml:space="preserve"> </w:t>
+      </w:r>
+      <w:r>
+        <w:t xml:space="preserve">variable is</w:t>
+      </w:r>
+    </w:p>
+    <w:p>
+      <w:pPr>
+        <w:numPr>
+          <w:ilvl w:val="1"/>
+          <w:numId w:val="1038"/>
+        </w:numPr>
+        <w:pStyle w:val="Compact"/>
+      </w:pPr>
+      <w:r>
+        <w:t xml:space="preserve">divisible by 4; and</w:t>
+      </w:r>
+    </w:p>
+    <w:p>
+      <w:pPr>
+        <w:numPr>
+          <w:ilvl w:val="1"/>
+          <w:numId w:val="1038"/>
+        </w:numPr>
+        <w:pStyle w:val="Compact"/>
+      </w:pPr>
+      <w:r>
+        <w:t xml:space="preserve">not divisible by 100, unless it is also divisible by 400.</w:t>
+      </w:r>
+    </w:p>
+    <w:p>
+      <w:pPr>
+        <w:numPr>
+          <w:ilvl w:val="0"/>
+          <w:numId w:val="1000"/>
+        </w:numPr>
+      </w:pPr>
+      <w:r>
+        <w:t xml:space="preserve">Your program should correctly identify 2000 and 2400 as leap years, and 1800, 1900, 2100, 2200, 2300, or 2500 as</w:t>
+      </w:r>
+      <w:r>
+        <w:t xml:space="preserve"> </w:t>
+      </w:r>
+      <w:r>
+        <w:rPr>
+          <w:iCs/>
+          <w:i/>
+        </w:rPr>
+        <w:t xml:space="preserve">not</w:t>
+      </w:r>
+      <w:r>
+        <w:t xml:space="preserve"> </w:t>
+      </w:r>
+      <w:r>
+        <w:t xml:space="preserve">leap years.</w:t>
+      </w:r>
+    </w:p>
+    <w:bookmarkEnd w:id="40"/>
+    <w:bookmarkEnd w:id="41"/>
     <w:sectPr/>
   </w:body>
 </w:document>
@@ -18341,10 +20994,64 @@
     </w:lvlOverride>
   </w:num>
   <w:num w:numId="1020">
-    <w:abstractNumId w:val="991"/>
+    <w:abstractNumId w:val="99201"/>
+    <w:lvlOverride w:ilvl="0">
+      <w:startOverride w:val="1"/>
+    </w:lvlOverride>
+    <w:lvlOverride w:ilvl="1">
+      <w:startOverride w:val="1"/>
+    </w:lvlOverride>
+    <w:lvlOverride w:ilvl="2">
+      <w:startOverride w:val="1"/>
+    </w:lvlOverride>
+    <w:lvlOverride w:ilvl="3">
+      <w:startOverride w:val="1"/>
+    </w:lvlOverride>
+    <w:lvlOverride w:ilvl="4">
+      <w:startOverride w:val="1"/>
+    </w:lvlOverride>
+    <w:lvlOverride w:ilvl="5">
+      <w:startOverride w:val="1"/>
+    </w:lvlOverride>
+    <w:lvlOverride w:ilvl="6">
+      <w:startOverride w:val="1"/>
+    </w:lvlOverride>
+    <w:lvlOverride w:ilvl="7">
+      <w:startOverride w:val="1"/>
+    </w:lvlOverride>
+    <w:lvlOverride w:ilvl="8">
+      <w:startOverride w:val="1"/>
+    </w:lvlOverride>
   </w:num>
   <w:num w:numId="1021">
-    <w:abstractNumId w:val="991"/>
+    <w:abstractNumId w:val="99201"/>
+    <w:lvlOverride w:ilvl="0">
+      <w:startOverride w:val="1"/>
+    </w:lvlOverride>
+    <w:lvlOverride w:ilvl="1">
+      <w:startOverride w:val="1"/>
+    </w:lvlOverride>
+    <w:lvlOverride w:ilvl="2">
+      <w:startOverride w:val="1"/>
+    </w:lvlOverride>
+    <w:lvlOverride w:ilvl="3">
+      <w:startOverride w:val="1"/>
+    </w:lvlOverride>
+    <w:lvlOverride w:ilvl="4">
+      <w:startOverride w:val="1"/>
+    </w:lvlOverride>
+    <w:lvlOverride w:ilvl="5">
+      <w:startOverride w:val="1"/>
+    </w:lvlOverride>
+    <w:lvlOverride w:ilvl="6">
+      <w:startOverride w:val="1"/>
+    </w:lvlOverride>
+    <w:lvlOverride w:ilvl="7">
+      <w:startOverride w:val="1"/>
+    </w:lvlOverride>
+    <w:lvlOverride w:ilvl="8">
+      <w:startOverride w:val="1"/>
+    </w:lvlOverride>
   </w:num>
   <w:num w:numId="1022">
     <w:abstractNumId w:val="99201"/>
@@ -18407,34 +21114,7 @@
     </w:lvlOverride>
   </w:num>
   <w:num w:numId="1024">
-    <w:abstractNumId w:val="99201"/>
-    <w:lvlOverride w:ilvl="0">
-      <w:startOverride w:val="1"/>
-    </w:lvlOverride>
-    <w:lvlOverride w:ilvl="1">
-      <w:startOverride w:val="1"/>
-    </w:lvlOverride>
-    <w:lvlOverride w:ilvl="2">
-      <w:startOverride w:val="1"/>
-    </w:lvlOverride>
-    <w:lvlOverride w:ilvl="3">
-      <w:startOverride w:val="1"/>
-    </w:lvlOverride>
-    <w:lvlOverride w:ilvl="4">
-      <w:startOverride w:val="1"/>
-    </w:lvlOverride>
-    <w:lvlOverride w:ilvl="5">
-      <w:startOverride w:val="1"/>
-    </w:lvlOverride>
-    <w:lvlOverride w:ilvl="6">
-      <w:startOverride w:val="1"/>
-    </w:lvlOverride>
-    <w:lvlOverride w:ilvl="7">
-      <w:startOverride w:val="1"/>
-    </w:lvlOverride>
-    <w:lvlOverride w:ilvl="8">
-      <w:startOverride w:val="1"/>
-    </w:lvlOverride>
+    <w:abstractNumId w:val="991"/>
   </w:num>
   <w:num w:numId="1025">
     <w:abstractNumId w:val="99201"/>
@@ -18497,7 +21177,34 @@
     </w:lvlOverride>
   </w:num>
   <w:num w:numId="1027">
-    <w:abstractNumId w:val="991"/>
+    <w:abstractNumId w:val="99201"/>
+    <w:lvlOverride w:ilvl="0">
+      <w:startOverride w:val="1"/>
+    </w:lvlOverride>
+    <w:lvlOverride w:ilvl="1">
+      <w:startOverride w:val="1"/>
+    </w:lvlOverride>
+    <w:lvlOverride w:ilvl="2">
+      <w:startOverride w:val="1"/>
+    </w:lvlOverride>
+    <w:lvlOverride w:ilvl="3">
+      <w:startOverride w:val="1"/>
+    </w:lvlOverride>
+    <w:lvlOverride w:ilvl="4">
+      <w:startOverride w:val="1"/>
+    </w:lvlOverride>
+    <w:lvlOverride w:ilvl="5">
+      <w:startOverride w:val="1"/>
+    </w:lvlOverride>
+    <w:lvlOverride w:ilvl="6">
+      <w:startOverride w:val="1"/>
+    </w:lvlOverride>
+    <w:lvlOverride w:ilvl="7">
+      <w:startOverride w:val="1"/>
+    </w:lvlOverride>
+    <w:lvlOverride w:ilvl="8">
+      <w:startOverride w:val="1"/>
+    </w:lvlOverride>
   </w:num>
   <w:num w:numId="1028">
     <w:abstractNumId w:val="99201"/>
@@ -18563,6 +21270,162 @@
     </w:lvlOverride>
   </w:num>
   <w:num w:numId="1031">
+    <w:abstractNumId w:val="991"/>
+  </w:num>
+  <w:num w:numId="1032">
+    <w:abstractNumId w:val="99201"/>
+    <w:lvlOverride w:ilvl="0">
+      <w:startOverride w:val="1"/>
+    </w:lvlOverride>
+    <w:lvlOverride w:ilvl="1">
+      <w:startOverride w:val="1"/>
+    </w:lvlOverride>
+    <w:lvlOverride w:ilvl="2">
+      <w:startOverride w:val="1"/>
+    </w:lvlOverride>
+    <w:lvlOverride w:ilvl="3">
+      <w:startOverride w:val="1"/>
+    </w:lvlOverride>
+    <w:lvlOverride w:ilvl="4">
+      <w:startOverride w:val="1"/>
+    </w:lvlOverride>
+    <w:lvlOverride w:ilvl="5">
+      <w:startOverride w:val="1"/>
+    </w:lvlOverride>
+    <w:lvlOverride w:ilvl="6">
+      <w:startOverride w:val="1"/>
+    </w:lvlOverride>
+    <w:lvlOverride w:ilvl="7">
+      <w:startOverride w:val="1"/>
+    </w:lvlOverride>
+    <w:lvlOverride w:ilvl="8">
+      <w:startOverride w:val="1"/>
+    </w:lvlOverride>
+  </w:num>
+  <w:num w:numId="1033">
+    <w:abstractNumId w:val="99201"/>
+    <w:lvlOverride w:ilvl="0">
+      <w:startOverride w:val="1"/>
+    </w:lvlOverride>
+    <w:lvlOverride w:ilvl="1">
+      <w:startOverride w:val="1"/>
+    </w:lvlOverride>
+    <w:lvlOverride w:ilvl="2">
+      <w:startOverride w:val="1"/>
+    </w:lvlOverride>
+    <w:lvlOverride w:ilvl="3">
+      <w:startOverride w:val="1"/>
+    </w:lvlOverride>
+    <w:lvlOverride w:ilvl="4">
+      <w:startOverride w:val="1"/>
+    </w:lvlOverride>
+    <w:lvlOverride w:ilvl="5">
+      <w:startOverride w:val="1"/>
+    </w:lvlOverride>
+    <w:lvlOverride w:ilvl="6">
+      <w:startOverride w:val="1"/>
+    </w:lvlOverride>
+    <w:lvlOverride w:ilvl="7">
+      <w:startOverride w:val="1"/>
+    </w:lvlOverride>
+    <w:lvlOverride w:ilvl="8">
+      <w:startOverride w:val="1"/>
+    </w:lvlOverride>
+  </w:num>
+  <w:num w:numId="1034">
+    <w:abstractNumId w:val="99201"/>
+    <w:lvlOverride w:ilvl="0">
+      <w:startOverride w:val="1"/>
+    </w:lvlOverride>
+    <w:lvlOverride w:ilvl="1">
+      <w:startOverride w:val="1"/>
+    </w:lvlOverride>
+    <w:lvlOverride w:ilvl="2">
+      <w:startOverride w:val="1"/>
+    </w:lvlOverride>
+    <w:lvlOverride w:ilvl="3">
+      <w:startOverride w:val="1"/>
+    </w:lvlOverride>
+    <w:lvlOverride w:ilvl="4">
+      <w:startOverride w:val="1"/>
+    </w:lvlOverride>
+    <w:lvlOverride w:ilvl="5">
+      <w:startOverride w:val="1"/>
+    </w:lvlOverride>
+    <w:lvlOverride w:ilvl="6">
+      <w:startOverride w:val="1"/>
+    </w:lvlOverride>
+    <w:lvlOverride w:ilvl="7">
+      <w:startOverride w:val="1"/>
+    </w:lvlOverride>
+    <w:lvlOverride w:ilvl="8">
+      <w:startOverride w:val="1"/>
+    </w:lvlOverride>
+  </w:num>
+  <w:num w:numId="1035">
+    <w:abstractNumId w:val="991"/>
+  </w:num>
+  <w:num w:numId="1036">
+    <w:abstractNumId w:val="99201"/>
+    <w:lvlOverride w:ilvl="0">
+      <w:startOverride w:val="1"/>
+    </w:lvlOverride>
+    <w:lvlOverride w:ilvl="1">
+      <w:startOverride w:val="1"/>
+    </w:lvlOverride>
+    <w:lvlOverride w:ilvl="2">
+      <w:startOverride w:val="1"/>
+    </w:lvlOverride>
+    <w:lvlOverride w:ilvl="3">
+      <w:startOverride w:val="1"/>
+    </w:lvlOverride>
+    <w:lvlOverride w:ilvl="4">
+      <w:startOverride w:val="1"/>
+    </w:lvlOverride>
+    <w:lvlOverride w:ilvl="5">
+      <w:startOverride w:val="1"/>
+    </w:lvlOverride>
+    <w:lvlOverride w:ilvl="6">
+      <w:startOverride w:val="1"/>
+    </w:lvlOverride>
+    <w:lvlOverride w:ilvl="7">
+      <w:startOverride w:val="1"/>
+    </w:lvlOverride>
+    <w:lvlOverride w:ilvl="8">
+      <w:startOverride w:val="1"/>
+    </w:lvlOverride>
+  </w:num>
+  <w:num w:numId="1037">
+    <w:abstractNumId w:val="99201"/>
+    <w:lvlOverride w:ilvl="0">
+      <w:startOverride w:val="1"/>
+    </w:lvlOverride>
+    <w:lvlOverride w:ilvl="1">
+      <w:startOverride w:val="1"/>
+    </w:lvlOverride>
+    <w:lvlOverride w:ilvl="2">
+      <w:startOverride w:val="1"/>
+    </w:lvlOverride>
+    <w:lvlOverride w:ilvl="3">
+      <w:startOverride w:val="1"/>
+    </w:lvlOverride>
+    <w:lvlOverride w:ilvl="4">
+      <w:startOverride w:val="1"/>
+    </w:lvlOverride>
+    <w:lvlOverride w:ilvl="5">
+      <w:startOverride w:val="1"/>
+    </w:lvlOverride>
+    <w:lvlOverride w:ilvl="6">
+      <w:startOverride w:val="1"/>
+    </w:lvlOverride>
+    <w:lvlOverride w:ilvl="7">
+      <w:startOverride w:val="1"/>
+    </w:lvlOverride>
+    <w:lvlOverride w:ilvl="8">
+      <w:startOverride w:val="1"/>
+    </w:lvlOverride>
+  </w:num>
+  <w:num w:numId="1038">
     <w:abstractNumId w:val="99201"/>
     <w:lvlOverride w:ilvl="0">
       <w:startOverride w:val="1"/>

</xml_diff>